<commit_message>
complete the class vid 1
</commit_message>
<xml_diff>
--- a/doc/_my_doc/Flutter cho Embedded System.docx
+++ b/doc/_my_doc/Flutter cho Embedded System.docx
@@ -11160,14 +11160,3520 @@
         <w:t>Ví dụ 2</w:t>
       </w:r>
     </w:p>
+    <w:tbl>
+      <w:tblPr>
+        <w:tblStyle w:val="TableGrid"/>
+        <w:tblW w:w="0" w:type="auto"/>
+        <w:tblLook w:val="04A0" w:firstRow="1" w:lastRow="0" w:firstColumn="1" w:lastColumn="0" w:noHBand="0" w:noVBand="1"/>
+      </w:tblPr>
+      <w:tblGrid>
+        <w:gridCol w:w="9350"/>
+      </w:tblGrid>
+      <w:tr>
+        <w:tc>
+          <w:tcPr>
+            <w:tcW w:w="9350" w:type="dxa"/>
+            <w:shd w:val="clear" w:color="auto" w:fill="262626" w:themeFill="text1" w:themeFillTint="D9"/>
+          </w:tcPr>
+          <w:p>
+            <w:pPr>
+              <w:shd w:val="clear" w:color="auto" w:fill="1E1E1E"/>
+              <w:spacing w:line="285" w:lineRule="atLeast"/>
+              <w:jc w:val="left"/>
+              <w:rPr>
+                <w:rFonts w:ascii="Consolas" w:eastAsia="Times New Roman" w:hAnsi="Consolas" w:cs="Times New Roman"/>
+                <w:color w:val="D4D4D4"/>
+                <w:sz w:val="21"/>
+                <w:szCs w:val="21"/>
+              </w:rPr>
+            </w:pPr>
+            <w:r>
+              <w:rPr>
+                <w:rFonts w:ascii="Consolas" w:eastAsia="Times New Roman" w:hAnsi="Consolas" w:cs="Times New Roman"/>
+                <w:color w:val="569CD6"/>
+                <w:sz w:val="21"/>
+                <w:szCs w:val="21"/>
+              </w:rPr>
+              <w:t>void</w:t>
+            </w:r>
+            <w:r>
+              <w:rPr>
+                <w:rFonts w:ascii="Consolas" w:eastAsia="Times New Roman" w:hAnsi="Consolas" w:cs="Times New Roman"/>
+                <w:color w:val="D4D4D4"/>
+                <w:sz w:val="21"/>
+                <w:szCs w:val="21"/>
+              </w:rPr>
+              <w:t xml:space="preserve"> main(){</w:t>
+            </w:r>
+          </w:p>
+          <w:p>
+            <w:pPr>
+              <w:shd w:val="clear" w:color="auto" w:fill="1E1E1E"/>
+              <w:spacing w:line="285" w:lineRule="atLeast"/>
+              <w:jc w:val="left"/>
+              <w:rPr>
+                <w:rFonts w:ascii="Consolas" w:eastAsia="Times New Roman" w:hAnsi="Consolas" w:cs="Times New Roman"/>
+                <w:color w:val="D4D4D4"/>
+                <w:sz w:val="21"/>
+                <w:szCs w:val="21"/>
+              </w:rPr>
+            </w:pPr>
+            <w:r>
+              <w:rPr>
+                <w:rFonts w:ascii="Consolas" w:eastAsia="Times New Roman" w:hAnsi="Consolas" w:cs="Times New Roman"/>
+                <w:color w:val="D4D4D4"/>
+                <w:sz w:val="21"/>
+                <w:szCs w:val="21"/>
+              </w:rPr>
+              <w:t>  no_return_func();</w:t>
+            </w:r>
+          </w:p>
+          <w:p>
+            <w:pPr>
+              <w:shd w:val="clear" w:color="auto" w:fill="1E1E1E"/>
+              <w:spacing w:line="285" w:lineRule="atLeast"/>
+              <w:jc w:val="left"/>
+              <w:rPr>
+                <w:rFonts w:ascii="Consolas" w:eastAsia="Times New Roman" w:hAnsi="Consolas" w:cs="Times New Roman"/>
+                <w:color w:val="D4D4D4"/>
+                <w:sz w:val="21"/>
+                <w:szCs w:val="21"/>
+              </w:rPr>
+            </w:pPr>
+            <w:r>
+              <w:rPr>
+                <w:rFonts w:ascii="Consolas" w:eastAsia="Times New Roman" w:hAnsi="Consolas" w:cs="Times New Roman"/>
+                <w:color w:val="D4D4D4"/>
+                <w:sz w:val="21"/>
+                <w:szCs w:val="21"/>
+              </w:rPr>
+              <w:t>  print(return_func());</w:t>
+            </w:r>
+          </w:p>
+          <w:p>
+            <w:pPr>
+              <w:shd w:val="clear" w:color="auto" w:fill="1E1E1E"/>
+              <w:spacing w:line="285" w:lineRule="atLeast"/>
+              <w:jc w:val="left"/>
+              <w:rPr>
+                <w:rFonts w:ascii="Consolas" w:eastAsia="Times New Roman" w:hAnsi="Consolas" w:cs="Times New Roman"/>
+                <w:color w:val="D4D4D4"/>
+                <w:sz w:val="21"/>
+                <w:szCs w:val="21"/>
+              </w:rPr>
+            </w:pPr>
+            <w:r>
+              <w:rPr>
+                <w:rFonts w:ascii="Consolas" w:eastAsia="Times New Roman" w:hAnsi="Consolas" w:cs="Times New Roman"/>
+                <w:color w:val="D4D4D4"/>
+                <w:sz w:val="21"/>
+                <w:szCs w:val="21"/>
+              </w:rPr>
+              <w:t>}</w:t>
+            </w:r>
+          </w:p>
+          <w:p>
+            <w:pPr>
+              <w:shd w:val="clear" w:color="auto" w:fill="1E1E1E"/>
+              <w:spacing w:line="285" w:lineRule="atLeast"/>
+              <w:jc w:val="left"/>
+              <w:rPr>
+                <w:rFonts w:ascii="Consolas" w:eastAsia="Times New Roman" w:hAnsi="Consolas" w:cs="Times New Roman"/>
+                <w:color w:val="D4D4D4"/>
+                <w:sz w:val="21"/>
+                <w:szCs w:val="21"/>
+              </w:rPr>
+            </w:pPr>
+          </w:p>
+          <w:p>
+            <w:pPr>
+              <w:shd w:val="clear" w:color="auto" w:fill="1E1E1E"/>
+              <w:spacing w:line="285" w:lineRule="atLeast"/>
+              <w:jc w:val="left"/>
+              <w:rPr>
+                <w:rFonts w:ascii="Consolas" w:eastAsia="Times New Roman" w:hAnsi="Consolas" w:cs="Times New Roman"/>
+                <w:color w:val="D4D4D4"/>
+                <w:sz w:val="21"/>
+                <w:szCs w:val="21"/>
+              </w:rPr>
+            </w:pPr>
+            <w:r>
+              <w:rPr>
+                <w:rFonts w:ascii="Consolas" w:eastAsia="Times New Roman" w:hAnsi="Consolas" w:cs="Times New Roman"/>
+                <w:color w:val="569CD6"/>
+                <w:sz w:val="21"/>
+                <w:szCs w:val="21"/>
+              </w:rPr>
+              <w:t>void</w:t>
+            </w:r>
+            <w:r>
+              <w:rPr>
+                <w:rFonts w:ascii="Consolas" w:eastAsia="Times New Roman" w:hAnsi="Consolas" w:cs="Times New Roman"/>
+                <w:color w:val="D4D4D4"/>
+                <w:sz w:val="21"/>
+                <w:szCs w:val="21"/>
+              </w:rPr>
+              <w:t xml:space="preserve"> no_return_func() =&gt; print(</w:t>
+            </w:r>
+            <w:r>
+              <w:rPr>
+                <w:rFonts w:ascii="Consolas" w:eastAsia="Times New Roman" w:hAnsi="Consolas" w:cs="Times New Roman"/>
+                <w:color w:val="CE9178"/>
+                <w:sz w:val="21"/>
+                <w:szCs w:val="21"/>
+              </w:rPr>
+              <w:t>"No return Function !"</w:t>
+            </w:r>
+            <w:r>
+              <w:rPr>
+                <w:rFonts w:ascii="Consolas" w:eastAsia="Times New Roman" w:hAnsi="Consolas" w:cs="Times New Roman"/>
+                <w:color w:val="D4D4D4"/>
+                <w:sz w:val="21"/>
+                <w:szCs w:val="21"/>
+              </w:rPr>
+              <w:t>);</w:t>
+            </w:r>
+          </w:p>
+          <w:p>
+            <w:pPr>
+              <w:shd w:val="clear" w:color="auto" w:fill="1E1E1E"/>
+              <w:spacing w:line="285" w:lineRule="atLeast"/>
+              <w:jc w:val="left"/>
+              <w:rPr>
+                <w:rFonts w:ascii="Consolas" w:eastAsia="Times New Roman" w:hAnsi="Consolas" w:cs="Times New Roman"/>
+                <w:color w:val="D4D4D4"/>
+                <w:sz w:val="21"/>
+                <w:szCs w:val="21"/>
+              </w:rPr>
+            </w:pPr>
+          </w:p>
+          <w:p>
+            <w:pPr>
+              <w:keepNext/>
+              <w:shd w:val="clear" w:color="auto" w:fill="1E1E1E"/>
+              <w:spacing w:line="285" w:lineRule="atLeast"/>
+              <w:jc w:val="left"/>
+              <w:rPr>
+                <w:rFonts w:ascii="Consolas" w:eastAsia="Times New Roman" w:hAnsi="Consolas" w:cs="Times New Roman"/>
+                <w:color w:val="D4D4D4"/>
+                <w:sz w:val="21"/>
+                <w:szCs w:val="21"/>
+              </w:rPr>
+            </w:pPr>
+            <w:r>
+              <w:rPr>
+                <w:rFonts w:ascii="Consolas" w:eastAsia="Times New Roman" w:hAnsi="Consolas" w:cs="Times New Roman"/>
+                <w:color w:val="D4D4D4"/>
+                <w:sz w:val="21"/>
+                <w:szCs w:val="21"/>
+              </w:rPr>
+              <w:t xml:space="preserve">String return_func() =&gt; </w:t>
+            </w:r>
+            <w:r>
+              <w:rPr>
+                <w:rFonts w:ascii="Consolas" w:eastAsia="Times New Roman" w:hAnsi="Consolas" w:cs="Times New Roman"/>
+                <w:color w:val="CE9178"/>
+                <w:sz w:val="21"/>
+                <w:szCs w:val="21"/>
+              </w:rPr>
+              <w:t>"Return Function !"</w:t>
+            </w:r>
+            <w:r>
+              <w:rPr>
+                <w:rFonts w:ascii="Consolas" w:eastAsia="Times New Roman" w:hAnsi="Consolas" w:cs="Times New Roman"/>
+                <w:color w:val="D4D4D4"/>
+                <w:sz w:val="21"/>
+                <w:szCs w:val="21"/>
+              </w:rPr>
+              <w:t>;</w:t>
+            </w:r>
+          </w:p>
+        </w:tc>
+      </w:tr>
+    </w:tbl>
     <w:p>
       <w:pPr>
+        <w:pStyle w:val="Caption"/>
+      </w:pPr>
+      <w:r>
+        <w:t>Ví dụ 3</w:t>
+      </w:r>
+    </w:p>
+    <w:p>
+      <w:pPr>
+        <w:pStyle w:val="Heading2"/>
+        <w:numPr>
+          <w:ilvl w:val="0"/>
+          <w:numId w:val="3"/>
+        </w:numPr>
+      </w:pPr>
+      <w:r>
+        <w:t>Class</w:t>
+      </w:r>
+    </w:p>
+    <w:p>
+      <w:pPr>
+        <w:pStyle w:val="Heading3"/>
+        <w:numPr>
+          <w:ilvl w:val="1"/>
+          <w:numId w:val="8"/>
+        </w:numPr>
         <w:rPr>
           <w:b/>
           <w:bCs/>
         </w:rPr>
       </w:pPr>
+      <w:r>
+        <w:rPr>
+          <w:b/>
+          <w:bCs/>
+        </w:rPr>
+        <w:t>Tạo một class</w:t>
+      </w:r>
+      <w:r>
+        <w:rPr>
+          <w:b/>
+          <w:bCs/>
+        </w:rPr>
+        <w:t>:</w:t>
+      </w:r>
     </w:p>
+    <w:p>
+      <w:pPr>
+        <w:pStyle w:val="Heading4"/>
+        <w:numPr>
+          <w:ilvl w:val="2"/>
+          <w:numId w:val="8"/>
+        </w:numPr>
+      </w:pPr>
+      <w:r>
+        <w:t xml:space="preserve">Các biến instance (hoặc gọi là </w:t>
+      </w:r>
+      <w:r>
+        <w:t>Attribute</w:t>
+      </w:r>
+      <w:r>
+        <w:t xml:space="preserve"> Variables</w:t>
+      </w:r>
+      <w:r>
+        <w:t xml:space="preserve"> </w:t>
+      </w:r>
+      <w:r>
+        <w:t>– biến thuộc tính trong class):</w:t>
+      </w:r>
+    </w:p>
+    <w:p>
+      <w:r>
+        <w:t>Tạo một class Person có 3 attribute variables như dưới đây:</w:t>
+      </w:r>
+    </w:p>
+    <w:tbl>
+      <w:tblPr>
+        <w:tblStyle w:val="TableGrid"/>
+        <w:tblW w:w="0" w:type="auto"/>
+        <w:tblLook w:val="04A0" w:firstRow="1" w:lastRow="0" w:firstColumn="1" w:lastColumn="0" w:noHBand="0" w:noVBand="1"/>
+      </w:tblPr>
+      <w:tblGrid>
+        <w:gridCol w:w="9350"/>
+      </w:tblGrid>
+      <w:tr>
+        <w:tc>
+          <w:tcPr>
+            <w:tcW w:w="9350" w:type="dxa"/>
+            <w:shd w:val="clear" w:color="auto" w:fill="262626" w:themeFill="text1" w:themeFillTint="D9"/>
+          </w:tcPr>
+          <w:p>
+            <w:pPr>
+              <w:shd w:val="clear" w:color="auto" w:fill="1E1F22"/>
+              <w:tabs>
+                <w:tab w:val="left" w:pos="916"/>
+                <w:tab w:val="left" w:pos="1832"/>
+                <w:tab w:val="left" w:pos="2748"/>
+                <w:tab w:val="left" w:pos="3664"/>
+                <w:tab w:val="left" w:pos="4580"/>
+                <w:tab w:val="left" w:pos="5496"/>
+                <w:tab w:val="left" w:pos="6412"/>
+                <w:tab w:val="left" w:pos="7328"/>
+                <w:tab w:val="left" w:pos="8244"/>
+                <w:tab w:val="left" w:pos="9160"/>
+                <w:tab w:val="left" w:pos="10076"/>
+                <w:tab w:val="left" w:pos="10992"/>
+                <w:tab w:val="left" w:pos="11908"/>
+                <w:tab w:val="left" w:pos="12824"/>
+                <w:tab w:val="left" w:pos="13740"/>
+                <w:tab w:val="left" w:pos="14656"/>
+              </w:tabs>
+              <w:jc w:val="left"/>
+              <w:rPr>
+                <w:rFonts w:ascii="Courier New" w:eastAsia="Times New Roman" w:hAnsi="Courier New" w:cs="Courier New"/>
+                <w:color w:val="BCBEC4"/>
+                <w:sz w:val="20"/>
+                <w:szCs w:val="20"/>
+              </w:rPr>
+            </w:pPr>
+            <w:r>
+              <w:rPr>
+                <w:rFonts w:ascii="Courier New" w:eastAsia="Times New Roman" w:hAnsi="Courier New" w:cs="Courier New"/>
+                <w:color w:val="CF8E6D"/>
+                <w:sz w:val="20"/>
+                <w:szCs w:val="20"/>
+              </w:rPr>
+              <w:t xml:space="preserve">class </w:t>
+            </w:r>
+            <w:r>
+              <w:rPr>
+                <w:rFonts w:ascii="Courier New" w:eastAsia="Times New Roman" w:hAnsi="Courier New" w:cs="Courier New"/>
+                <w:color w:val="BCBEC4"/>
+                <w:sz w:val="20"/>
+                <w:szCs w:val="20"/>
+              </w:rPr>
+              <w:t>Person{</w:t>
+            </w:r>
+            <w:r>
+              <w:rPr>
+                <w:rFonts w:ascii="Courier New" w:eastAsia="Times New Roman" w:hAnsi="Courier New" w:cs="Courier New"/>
+                <w:color w:val="BCBEC4"/>
+                <w:sz w:val="20"/>
+                <w:szCs w:val="20"/>
+              </w:rPr>
+              <w:br/>
+              <w:t xml:space="preserve">  String ? </w:t>
+            </w:r>
+            <w:r>
+              <w:rPr>
+                <w:rFonts w:ascii="Courier New" w:eastAsia="Times New Roman" w:hAnsi="Courier New" w:cs="Courier New"/>
+                <w:color w:val="C77DBB"/>
+                <w:sz w:val="20"/>
+                <w:szCs w:val="20"/>
+              </w:rPr>
+              <w:t>name</w:t>
+            </w:r>
+            <w:r>
+              <w:rPr>
+                <w:rFonts w:ascii="Courier New" w:eastAsia="Times New Roman" w:hAnsi="Courier New" w:cs="Courier New"/>
+                <w:color w:val="BCBEC4"/>
+                <w:sz w:val="20"/>
+                <w:szCs w:val="20"/>
+              </w:rPr>
+              <w:t xml:space="preserve">; </w:t>
+            </w:r>
+            <w:r>
+              <w:rPr>
+                <w:rFonts w:ascii="Courier New" w:eastAsia="Times New Roman" w:hAnsi="Courier New" w:cs="Courier New"/>
+                <w:color w:val="7A7E85"/>
+                <w:sz w:val="20"/>
+                <w:szCs w:val="20"/>
+              </w:rPr>
+              <w:t>// khỏi tạo biến name với giá trị null</w:t>
+            </w:r>
+            <w:r>
+              <w:rPr>
+                <w:rFonts w:ascii="Courier New" w:eastAsia="Times New Roman" w:hAnsi="Courier New" w:cs="Courier New"/>
+                <w:color w:val="7A7E85"/>
+                <w:sz w:val="20"/>
+                <w:szCs w:val="20"/>
+              </w:rPr>
+              <w:br/>
+              <w:t xml:space="preserve">  </w:t>
+            </w:r>
+            <w:r>
+              <w:rPr>
+                <w:rFonts w:ascii="Courier New" w:eastAsia="Times New Roman" w:hAnsi="Courier New" w:cs="Courier New"/>
+                <w:color w:val="BCBEC4"/>
+                <w:sz w:val="20"/>
+                <w:szCs w:val="20"/>
+              </w:rPr>
+              <w:t xml:space="preserve">String ? </w:t>
+            </w:r>
+            <w:r>
+              <w:rPr>
+                <w:rFonts w:ascii="Courier New" w:eastAsia="Times New Roman" w:hAnsi="Courier New" w:cs="Courier New"/>
+                <w:color w:val="C77DBB"/>
+                <w:sz w:val="20"/>
+                <w:szCs w:val="20"/>
+              </w:rPr>
+              <w:t>gender</w:t>
+            </w:r>
+            <w:r>
+              <w:rPr>
+                <w:rFonts w:ascii="Courier New" w:eastAsia="Times New Roman" w:hAnsi="Courier New" w:cs="Courier New"/>
+                <w:color w:val="BCBEC4"/>
+                <w:sz w:val="20"/>
+                <w:szCs w:val="20"/>
+              </w:rPr>
+              <w:t xml:space="preserve">; </w:t>
+            </w:r>
+            <w:r>
+              <w:rPr>
+                <w:rFonts w:ascii="Courier New" w:eastAsia="Times New Roman" w:hAnsi="Courier New" w:cs="Courier New"/>
+                <w:color w:val="7A7E85"/>
+                <w:sz w:val="20"/>
+                <w:szCs w:val="20"/>
+              </w:rPr>
+              <w:t>// khỏi tạo biến name với giá trị null</w:t>
+            </w:r>
+            <w:r>
+              <w:rPr>
+                <w:rFonts w:ascii="Courier New" w:eastAsia="Times New Roman" w:hAnsi="Courier New" w:cs="Courier New"/>
+                <w:color w:val="7A7E85"/>
+                <w:sz w:val="20"/>
+                <w:szCs w:val="20"/>
+              </w:rPr>
+              <w:br/>
+              <w:t xml:space="preserve">  </w:t>
+            </w:r>
+            <w:r>
+              <w:rPr>
+                <w:rFonts w:ascii="Courier New" w:eastAsia="Times New Roman" w:hAnsi="Courier New" w:cs="Courier New"/>
+                <w:color w:val="BCBEC4"/>
+                <w:sz w:val="20"/>
+                <w:szCs w:val="20"/>
+              </w:rPr>
+              <w:t xml:space="preserve">int ? </w:t>
+            </w:r>
+            <w:r>
+              <w:rPr>
+                <w:rFonts w:ascii="Courier New" w:eastAsia="Times New Roman" w:hAnsi="Courier New" w:cs="Courier New"/>
+                <w:color w:val="C77DBB"/>
+                <w:sz w:val="20"/>
+                <w:szCs w:val="20"/>
+              </w:rPr>
+              <w:t xml:space="preserve">age </w:t>
+            </w:r>
+            <w:r>
+              <w:rPr>
+                <w:rFonts w:ascii="Courier New" w:eastAsia="Times New Roman" w:hAnsi="Courier New" w:cs="Courier New"/>
+                <w:color w:val="BCBEC4"/>
+                <w:sz w:val="20"/>
+                <w:szCs w:val="20"/>
+              </w:rPr>
+              <w:t xml:space="preserve">= </w:t>
+            </w:r>
+            <w:r>
+              <w:rPr>
+                <w:rFonts w:ascii="Courier New" w:eastAsia="Times New Roman" w:hAnsi="Courier New" w:cs="Courier New"/>
+                <w:color w:val="2AACB8"/>
+                <w:sz w:val="20"/>
+                <w:szCs w:val="20"/>
+              </w:rPr>
+              <w:t>0</w:t>
+            </w:r>
+            <w:r>
+              <w:rPr>
+                <w:rFonts w:ascii="Courier New" w:eastAsia="Times New Roman" w:hAnsi="Courier New" w:cs="Courier New"/>
+                <w:color w:val="BCBEC4"/>
+                <w:sz w:val="20"/>
+                <w:szCs w:val="20"/>
+              </w:rPr>
+              <w:t xml:space="preserve">; </w:t>
+            </w:r>
+            <w:r>
+              <w:rPr>
+                <w:rFonts w:ascii="Courier New" w:eastAsia="Times New Roman" w:hAnsi="Courier New" w:cs="Courier New"/>
+                <w:color w:val="7A7E85"/>
+                <w:sz w:val="20"/>
+                <w:szCs w:val="20"/>
+              </w:rPr>
+              <w:t>// khỏi tạo biến age với giá trị 0</w:t>
+            </w:r>
+            <w:r>
+              <w:rPr>
+                <w:rFonts w:ascii="Courier New" w:eastAsia="Times New Roman" w:hAnsi="Courier New" w:cs="Courier New"/>
+                <w:color w:val="7A7E85"/>
+                <w:sz w:val="20"/>
+                <w:szCs w:val="20"/>
+              </w:rPr>
+              <w:br/>
+            </w:r>
+            <w:r>
+              <w:rPr>
+                <w:rFonts w:ascii="Courier New" w:eastAsia="Times New Roman" w:hAnsi="Courier New" w:cs="Courier New"/>
+                <w:color w:val="BCBEC4"/>
+                <w:sz w:val="20"/>
+                <w:szCs w:val="20"/>
+              </w:rPr>
+              <w:t>}</w:t>
+            </w:r>
+          </w:p>
+        </w:tc>
+      </w:tr>
+    </w:tbl>
+    <w:p>
+      <w:pPr>
+        <w:rPr>
+          <w:rFonts w:asciiTheme="majorHAnsi" w:eastAsiaTheme="majorEastAsia" w:hAnsiTheme="majorHAnsi" w:cstheme="majorBidi"/>
+          <w:b/>
+          <w:iCs/>
+          <w:sz w:val="24"/>
+          <w:szCs w:val="24"/>
+        </w:rPr>
+      </w:pPr>
+      <w:r>
+        <w:br w:type="page"/>
+      </w:r>
+    </w:p>
+    <w:p>
+      <w:pPr>
+        <w:pStyle w:val="Heading4"/>
+        <w:numPr>
+          <w:ilvl w:val="2"/>
+          <w:numId w:val="8"/>
+        </w:numPr>
+      </w:pPr>
+      <w:r>
+        <w:lastRenderedPageBreak/>
+        <w:t>Các method:</w:t>
+      </w:r>
+    </w:p>
+    <w:p>
+      <w:r>
+        <w:t xml:space="preserve">Tạo hai method là </w:t>
+      </w:r>
+      <w:r>
+        <w:t>walking và talking</w:t>
+      </w:r>
+      <w:r>
+        <w:t>:</w:t>
+      </w:r>
+    </w:p>
+    <w:tbl>
+      <w:tblPr>
+        <w:tblStyle w:val="TableGrid"/>
+        <w:tblW w:w="0" w:type="auto"/>
+        <w:tblLook w:val="04A0" w:firstRow="1" w:lastRow="0" w:firstColumn="1" w:lastColumn="0" w:noHBand="0" w:noVBand="1"/>
+      </w:tblPr>
+      <w:tblGrid>
+        <w:gridCol w:w="9350"/>
+      </w:tblGrid>
+      <w:tr>
+        <w:tc>
+          <w:tcPr>
+            <w:tcW w:w="9350" w:type="dxa"/>
+            <w:shd w:val="clear" w:color="auto" w:fill="262626" w:themeFill="text1" w:themeFillTint="D9"/>
+          </w:tcPr>
+          <w:p>
+            <w:pPr>
+              <w:shd w:val="clear" w:color="auto" w:fill="1E1F22"/>
+              <w:tabs>
+                <w:tab w:val="left" w:pos="916"/>
+                <w:tab w:val="left" w:pos="1832"/>
+                <w:tab w:val="left" w:pos="2748"/>
+                <w:tab w:val="left" w:pos="3664"/>
+                <w:tab w:val="left" w:pos="4580"/>
+                <w:tab w:val="left" w:pos="5496"/>
+                <w:tab w:val="left" w:pos="6412"/>
+                <w:tab w:val="left" w:pos="7328"/>
+                <w:tab w:val="left" w:pos="8244"/>
+                <w:tab w:val="left" w:pos="9160"/>
+                <w:tab w:val="left" w:pos="10076"/>
+                <w:tab w:val="left" w:pos="10992"/>
+                <w:tab w:val="left" w:pos="11908"/>
+                <w:tab w:val="left" w:pos="12824"/>
+                <w:tab w:val="left" w:pos="13740"/>
+                <w:tab w:val="left" w:pos="14656"/>
+              </w:tabs>
+              <w:jc w:val="left"/>
+              <w:rPr>
+                <w:rFonts w:ascii="Courier New" w:eastAsia="Times New Roman" w:hAnsi="Courier New" w:cs="Courier New"/>
+                <w:color w:val="BCBEC4"/>
+                <w:sz w:val="20"/>
+                <w:szCs w:val="20"/>
+              </w:rPr>
+            </w:pPr>
+            <w:r>
+              <w:rPr>
+                <w:rFonts w:ascii="Courier New" w:eastAsia="Times New Roman" w:hAnsi="Courier New" w:cs="Courier New"/>
+                <w:color w:val="CF8E6D"/>
+                <w:sz w:val="20"/>
+                <w:szCs w:val="20"/>
+              </w:rPr>
+              <w:t xml:space="preserve">class </w:t>
+            </w:r>
+            <w:r>
+              <w:rPr>
+                <w:rFonts w:ascii="Courier New" w:eastAsia="Times New Roman" w:hAnsi="Courier New" w:cs="Courier New"/>
+                <w:color w:val="BCBEC4"/>
+                <w:sz w:val="20"/>
+                <w:szCs w:val="20"/>
+              </w:rPr>
+              <w:t>Person{</w:t>
+            </w:r>
+            <w:r>
+              <w:rPr>
+                <w:rFonts w:ascii="Courier New" w:eastAsia="Times New Roman" w:hAnsi="Courier New" w:cs="Courier New"/>
+                <w:color w:val="BCBEC4"/>
+                <w:sz w:val="20"/>
+                <w:szCs w:val="20"/>
+              </w:rPr>
+              <w:br/>
+              <w:t xml:space="preserve">  String ? </w:t>
+            </w:r>
+            <w:r>
+              <w:rPr>
+                <w:rFonts w:ascii="Courier New" w:eastAsia="Times New Roman" w:hAnsi="Courier New" w:cs="Courier New"/>
+                <w:color w:val="C77DBB"/>
+                <w:sz w:val="20"/>
+                <w:szCs w:val="20"/>
+              </w:rPr>
+              <w:t>name</w:t>
+            </w:r>
+            <w:r>
+              <w:rPr>
+                <w:rFonts w:ascii="Courier New" w:eastAsia="Times New Roman" w:hAnsi="Courier New" w:cs="Courier New"/>
+                <w:color w:val="BCBEC4"/>
+                <w:sz w:val="20"/>
+                <w:szCs w:val="20"/>
+              </w:rPr>
+              <w:t xml:space="preserve">; </w:t>
+            </w:r>
+            <w:r>
+              <w:rPr>
+                <w:rFonts w:ascii="Courier New" w:eastAsia="Times New Roman" w:hAnsi="Courier New" w:cs="Courier New"/>
+                <w:color w:val="7A7E85"/>
+                <w:sz w:val="20"/>
+                <w:szCs w:val="20"/>
+              </w:rPr>
+              <w:t>// khỏi tạo biến name với giá trị null</w:t>
+            </w:r>
+            <w:r>
+              <w:rPr>
+                <w:rFonts w:ascii="Courier New" w:eastAsia="Times New Roman" w:hAnsi="Courier New" w:cs="Courier New"/>
+                <w:color w:val="7A7E85"/>
+                <w:sz w:val="20"/>
+                <w:szCs w:val="20"/>
+              </w:rPr>
+              <w:br/>
+              <w:t xml:space="preserve">  </w:t>
+            </w:r>
+            <w:r>
+              <w:rPr>
+                <w:rFonts w:ascii="Courier New" w:eastAsia="Times New Roman" w:hAnsi="Courier New" w:cs="Courier New"/>
+                <w:color w:val="BCBEC4"/>
+                <w:sz w:val="20"/>
+                <w:szCs w:val="20"/>
+              </w:rPr>
+              <w:t xml:space="preserve">String ? </w:t>
+            </w:r>
+            <w:r>
+              <w:rPr>
+                <w:rFonts w:ascii="Courier New" w:eastAsia="Times New Roman" w:hAnsi="Courier New" w:cs="Courier New"/>
+                <w:color w:val="C77DBB"/>
+                <w:sz w:val="20"/>
+                <w:szCs w:val="20"/>
+              </w:rPr>
+              <w:t>gender</w:t>
+            </w:r>
+            <w:r>
+              <w:rPr>
+                <w:rFonts w:ascii="Courier New" w:eastAsia="Times New Roman" w:hAnsi="Courier New" w:cs="Courier New"/>
+                <w:color w:val="BCBEC4"/>
+                <w:sz w:val="20"/>
+                <w:szCs w:val="20"/>
+              </w:rPr>
+              <w:t xml:space="preserve">; </w:t>
+            </w:r>
+            <w:r>
+              <w:rPr>
+                <w:rFonts w:ascii="Courier New" w:eastAsia="Times New Roman" w:hAnsi="Courier New" w:cs="Courier New"/>
+                <w:color w:val="7A7E85"/>
+                <w:sz w:val="20"/>
+                <w:szCs w:val="20"/>
+              </w:rPr>
+              <w:t>// khỏi tạo biến name với giá trị null</w:t>
+            </w:r>
+            <w:r>
+              <w:rPr>
+                <w:rFonts w:ascii="Courier New" w:eastAsia="Times New Roman" w:hAnsi="Courier New" w:cs="Courier New"/>
+                <w:color w:val="7A7E85"/>
+                <w:sz w:val="20"/>
+                <w:szCs w:val="20"/>
+              </w:rPr>
+              <w:br/>
+              <w:t xml:space="preserve">  </w:t>
+            </w:r>
+            <w:r>
+              <w:rPr>
+                <w:rFonts w:ascii="Courier New" w:eastAsia="Times New Roman" w:hAnsi="Courier New" w:cs="Courier New"/>
+                <w:color w:val="BCBEC4"/>
+                <w:sz w:val="20"/>
+                <w:szCs w:val="20"/>
+              </w:rPr>
+              <w:t xml:space="preserve">int ? </w:t>
+            </w:r>
+            <w:r>
+              <w:rPr>
+                <w:rFonts w:ascii="Courier New" w:eastAsia="Times New Roman" w:hAnsi="Courier New" w:cs="Courier New"/>
+                <w:color w:val="C77DBB"/>
+                <w:sz w:val="20"/>
+                <w:szCs w:val="20"/>
+              </w:rPr>
+              <w:t xml:space="preserve">age </w:t>
+            </w:r>
+            <w:r>
+              <w:rPr>
+                <w:rFonts w:ascii="Courier New" w:eastAsia="Times New Roman" w:hAnsi="Courier New" w:cs="Courier New"/>
+                <w:color w:val="BCBEC4"/>
+                <w:sz w:val="20"/>
+                <w:szCs w:val="20"/>
+              </w:rPr>
+              <w:t xml:space="preserve">= </w:t>
+            </w:r>
+            <w:r>
+              <w:rPr>
+                <w:rFonts w:ascii="Courier New" w:eastAsia="Times New Roman" w:hAnsi="Courier New" w:cs="Courier New"/>
+                <w:color w:val="2AACB8"/>
+                <w:sz w:val="20"/>
+                <w:szCs w:val="20"/>
+              </w:rPr>
+              <w:t>0</w:t>
+            </w:r>
+            <w:r>
+              <w:rPr>
+                <w:rFonts w:ascii="Courier New" w:eastAsia="Times New Roman" w:hAnsi="Courier New" w:cs="Courier New"/>
+                <w:color w:val="BCBEC4"/>
+                <w:sz w:val="20"/>
+                <w:szCs w:val="20"/>
+              </w:rPr>
+              <w:t xml:space="preserve">; </w:t>
+            </w:r>
+            <w:r>
+              <w:rPr>
+                <w:rFonts w:ascii="Courier New" w:eastAsia="Times New Roman" w:hAnsi="Courier New" w:cs="Courier New"/>
+                <w:color w:val="7A7E85"/>
+                <w:sz w:val="20"/>
+                <w:szCs w:val="20"/>
+              </w:rPr>
+              <w:t>// khỏi tạo biến age với giá trị 0</w:t>
+            </w:r>
+            <w:r>
+              <w:rPr>
+                <w:rFonts w:ascii="Courier New" w:eastAsia="Times New Roman" w:hAnsi="Courier New" w:cs="Courier New"/>
+                <w:color w:val="7A7E85"/>
+                <w:sz w:val="20"/>
+                <w:szCs w:val="20"/>
+              </w:rPr>
+              <w:br/>
+            </w:r>
+            <w:r>
+              <w:rPr>
+                <w:rFonts w:ascii="Courier New" w:eastAsia="Times New Roman" w:hAnsi="Courier New" w:cs="Courier New"/>
+                <w:color w:val="7A7E85"/>
+                <w:sz w:val="20"/>
+                <w:szCs w:val="20"/>
+              </w:rPr>
+              <w:br/>
+              <w:t xml:space="preserve">  </w:t>
+            </w:r>
+            <w:r>
+              <w:rPr>
+                <w:rFonts w:ascii="Courier New" w:eastAsia="Times New Roman" w:hAnsi="Courier New" w:cs="Courier New"/>
+                <w:color w:val="57AAF7"/>
+                <w:sz w:val="20"/>
+                <w:szCs w:val="20"/>
+              </w:rPr>
+              <w:t>walking</w:t>
+            </w:r>
+            <w:r>
+              <w:rPr>
+                <w:rFonts w:ascii="Courier New" w:eastAsia="Times New Roman" w:hAnsi="Courier New" w:cs="Courier New"/>
+                <w:color w:val="BCBEC4"/>
+                <w:sz w:val="20"/>
+                <w:szCs w:val="20"/>
+              </w:rPr>
+              <w:t>() =&gt; print(</w:t>
+            </w:r>
+            <w:r>
+              <w:rPr>
+                <w:rFonts w:ascii="Courier New" w:eastAsia="Times New Roman" w:hAnsi="Courier New" w:cs="Courier New"/>
+                <w:color w:val="6AAB73"/>
+                <w:sz w:val="20"/>
+                <w:szCs w:val="20"/>
+              </w:rPr>
+              <w:t>"</w:t>
+            </w:r>
+            <w:r>
+              <w:rPr>
+                <w:rFonts w:ascii="Courier New" w:eastAsia="Times New Roman" w:hAnsi="Courier New" w:cs="Courier New"/>
+                <w:color w:val="BCBEC4"/>
+                <w:sz w:val="20"/>
+                <w:szCs w:val="20"/>
+              </w:rPr>
+              <w:t>$</w:t>
+            </w:r>
+            <w:r>
+              <w:rPr>
+                <w:rFonts w:ascii="Courier New" w:eastAsia="Times New Roman" w:hAnsi="Courier New" w:cs="Courier New"/>
+                <w:color w:val="C77DBB"/>
+                <w:sz w:val="20"/>
+                <w:szCs w:val="20"/>
+              </w:rPr>
+              <w:t>name</w:t>
+            </w:r>
+            <w:r>
+              <w:rPr>
+                <w:rFonts w:ascii="Courier New" w:eastAsia="Times New Roman" w:hAnsi="Courier New" w:cs="Courier New"/>
+                <w:color w:val="6AAB73"/>
+                <w:sz w:val="20"/>
+                <w:szCs w:val="20"/>
+              </w:rPr>
+              <w:t xml:space="preserve"> is walking"</w:t>
+            </w:r>
+            <w:r>
+              <w:rPr>
+                <w:rFonts w:ascii="Courier New" w:eastAsia="Times New Roman" w:hAnsi="Courier New" w:cs="Courier New"/>
+                <w:color w:val="BCBEC4"/>
+                <w:sz w:val="20"/>
+                <w:szCs w:val="20"/>
+              </w:rPr>
+              <w:t xml:space="preserve">); </w:t>
+            </w:r>
+            <w:r>
+              <w:rPr>
+                <w:rFonts w:ascii="Courier New" w:eastAsia="Times New Roman" w:hAnsi="Courier New" w:cs="Courier New"/>
+                <w:color w:val="7A7E85"/>
+                <w:sz w:val="20"/>
+                <w:szCs w:val="20"/>
+              </w:rPr>
+              <w:t>// void function</w:t>
+            </w:r>
+            <w:r>
+              <w:rPr>
+                <w:rFonts w:ascii="Courier New" w:eastAsia="Times New Roman" w:hAnsi="Courier New" w:cs="Courier New"/>
+                <w:color w:val="7A7E85"/>
+                <w:sz w:val="20"/>
+                <w:szCs w:val="20"/>
+              </w:rPr>
+              <w:br/>
+              <w:t xml:space="preserve">  </w:t>
+            </w:r>
+            <w:r>
+              <w:rPr>
+                <w:rFonts w:ascii="Courier New" w:eastAsia="Times New Roman" w:hAnsi="Courier New" w:cs="Courier New"/>
+                <w:color w:val="57AAF7"/>
+                <w:sz w:val="20"/>
+                <w:szCs w:val="20"/>
+              </w:rPr>
+              <w:t>talking</w:t>
+            </w:r>
+            <w:r>
+              <w:rPr>
+                <w:rFonts w:ascii="Courier New" w:eastAsia="Times New Roman" w:hAnsi="Courier New" w:cs="Courier New"/>
+                <w:color w:val="BCBEC4"/>
+                <w:sz w:val="20"/>
+                <w:szCs w:val="20"/>
+              </w:rPr>
+              <w:t xml:space="preserve">() =&gt; </w:t>
+            </w:r>
+            <w:r>
+              <w:rPr>
+                <w:rFonts w:ascii="Courier New" w:eastAsia="Times New Roman" w:hAnsi="Courier New" w:cs="Courier New"/>
+                <w:color w:val="6AAB73"/>
+                <w:sz w:val="20"/>
+                <w:szCs w:val="20"/>
+              </w:rPr>
+              <w:t>"</w:t>
+            </w:r>
+            <w:r>
+              <w:rPr>
+                <w:rFonts w:ascii="Courier New" w:eastAsia="Times New Roman" w:hAnsi="Courier New" w:cs="Courier New"/>
+                <w:color w:val="BCBEC4"/>
+                <w:sz w:val="20"/>
+                <w:szCs w:val="20"/>
+              </w:rPr>
+              <w:t>$</w:t>
+            </w:r>
+            <w:r>
+              <w:rPr>
+                <w:rFonts w:ascii="Courier New" w:eastAsia="Times New Roman" w:hAnsi="Courier New" w:cs="Courier New"/>
+                <w:color w:val="C77DBB"/>
+                <w:sz w:val="20"/>
+                <w:szCs w:val="20"/>
+              </w:rPr>
+              <w:t>name</w:t>
+            </w:r>
+            <w:r>
+              <w:rPr>
+                <w:rFonts w:ascii="Courier New" w:eastAsia="Times New Roman" w:hAnsi="Courier New" w:cs="Courier New"/>
+                <w:color w:val="6AAB73"/>
+                <w:sz w:val="20"/>
+                <w:szCs w:val="20"/>
+              </w:rPr>
+              <w:t xml:space="preserve"> is talking"</w:t>
+            </w:r>
+            <w:r>
+              <w:rPr>
+                <w:rFonts w:ascii="Courier New" w:eastAsia="Times New Roman" w:hAnsi="Courier New" w:cs="Courier New"/>
+                <w:color w:val="BCBEC4"/>
+                <w:sz w:val="20"/>
+                <w:szCs w:val="20"/>
+              </w:rPr>
+              <w:t xml:space="preserve">; </w:t>
+            </w:r>
+            <w:r>
+              <w:rPr>
+                <w:rFonts w:ascii="Courier New" w:eastAsia="Times New Roman" w:hAnsi="Courier New" w:cs="Courier New"/>
+                <w:color w:val="7A7E85"/>
+                <w:sz w:val="20"/>
+                <w:szCs w:val="20"/>
+              </w:rPr>
+              <w:t>// return function (String)</w:t>
+            </w:r>
+            <w:r>
+              <w:rPr>
+                <w:rFonts w:ascii="Courier New" w:eastAsia="Times New Roman" w:hAnsi="Courier New" w:cs="Courier New"/>
+                <w:color w:val="7A7E85"/>
+                <w:sz w:val="20"/>
+                <w:szCs w:val="20"/>
+              </w:rPr>
+              <w:br/>
+            </w:r>
+            <w:r>
+              <w:rPr>
+                <w:rFonts w:ascii="Courier New" w:eastAsia="Times New Roman" w:hAnsi="Courier New" w:cs="Courier New"/>
+                <w:color w:val="BCBEC4"/>
+                <w:sz w:val="20"/>
+                <w:szCs w:val="20"/>
+              </w:rPr>
+              <w:t>}</w:t>
+            </w:r>
+          </w:p>
+        </w:tc>
+      </w:tr>
+    </w:tbl>
+    <w:p/>
+    <w:p>
+      <w:pPr>
+        <w:pStyle w:val="Heading4"/>
+        <w:numPr>
+          <w:ilvl w:val="2"/>
+          <w:numId w:val="8"/>
+        </w:numPr>
+      </w:pPr>
+      <w:r>
+        <w:t>Ví dụ</w:t>
+      </w:r>
+      <w:r>
+        <w:t xml:space="preserve"> cụ thể</w:t>
+      </w:r>
+      <w:r>
+        <w:t>:</w:t>
+      </w:r>
+    </w:p>
+    <w:tbl>
+      <w:tblPr>
+        <w:tblStyle w:val="TableGrid"/>
+        <w:tblW w:w="0" w:type="auto"/>
+        <w:tblLook w:val="04A0" w:firstRow="1" w:lastRow="0" w:firstColumn="1" w:lastColumn="0" w:noHBand="0" w:noVBand="1"/>
+      </w:tblPr>
+      <w:tblGrid>
+        <w:gridCol w:w="9350"/>
+      </w:tblGrid>
+      <w:tr>
+        <w:tc>
+          <w:tcPr>
+            <w:tcW w:w="9350" w:type="dxa"/>
+            <w:shd w:val="clear" w:color="auto" w:fill="262626" w:themeFill="text1" w:themeFillTint="D9"/>
+          </w:tcPr>
+          <w:p>
+            <w:pPr>
+              <w:shd w:val="clear" w:color="auto" w:fill="1E1F22"/>
+              <w:tabs>
+                <w:tab w:val="left" w:pos="916"/>
+                <w:tab w:val="left" w:pos="1832"/>
+                <w:tab w:val="left" w:pos="2748"/>
+                <w:tab w:val="left" w:pos="3664"/>
+                <w:tab w:val="left" w:pos="4580"/>
+                <w:tab w:val="left" w:pos="5496"/>
+                <w:tab w:val="left" w:pos="6412"/>
+                <w:tab w:val="left" w:pos="7328"/>
+                <w:tab w:val="left" w:pos="8244"/>
+                <w:tab w:val="left" w:pos="9160"/>
+                <w:tab w:val="left" w:pos="10076"/>
+                <w:tab w:val="left" w:pos="10992"/>
+                <w:tab w:val="left" w:pos="11908"/>
+                <w:tab w:val="left" w:pos="12824"/>
+                <w:tab w:val="left" w:pos="13740"/>
+                <w:tab w:val="left" w:pos="14656"/>
+              </w:tabs>
+              <w:jc w:val="left"/>
+              <w:rPr>
+                <w:rFonts w:ascii="Courier New" w:eastAsia="Times New Roman" w:hAnsi="Courier New" w:cs="Courier New"/>
+                <w:color w:val="BCBEC4"/>
+                <w:sz w:val="20"/>
+                <w:szCs w:val="20"/>
+              </w:rPr>
+            </w:pPr>
+            <w:r>
+              <w:rPr>
+                <w:rFonts w:ascii="Courier New" w:eastAsia="Times New Roman" w:hAnsi="Courier New" w:cs="Courier New"/>
+                <w:color w:val="CF8E6D"/>
+                <w:sz w:val="20"/>
+                <w:szCs w:val="20"/>
+              </w:rPr>
+              <w:t xml:space="preserve">class </w:t>
+            </w:r>
+            <w:r>
+              <w:rPr>
+                <w:rFonts w:ascii="Courier New" w:eastAsia="Times New Roman" w:hAnsi="Courier New" w:cs="Courier New"/>
+                <w:color w:val="BCBEC4"/>
+                <w:sz w:val="20"/>
+                <w:szCs w:val="20"/>
+              </w:rPr>
+              <w:t>Person{</w:t>
+            </w:r>
+            <w:r>
+              <w:rPr>
+                <w:rFonts w:ascii="Courier New" w:eastAsia="Times New Roman" w:hAnsi="Courier New" w:cs="Courier New"/>
+                <w:color w:val="BCBEC4"/>
+                <w:sz w:val="20"/>
+                <w:szCs w:val="20"/>
+              </w:rPr>
+              <w:br/>
+              <w:t xml:space="preserve">  String ? </w:t>
+            </w:r>
+            <w:r>
+              <w:rPr>
+                <w:rFonts w:ascii="Courier New" w:eastAsia="Times New Roman" w:hAnsi="Courier New" w:cs="Courier New"/>
+                <w:color w:val="C77DBB"/>
+                <w:sz w:val="20"/>
+                <w:szCs w:val="20"/>
+              </w:rPr>
+              <w:t>name</w:t>
+            </w:r>
+            <w:r>
+              <w:rPr>
+                <w:rFonts w:ascii="Courier New" w:eastAsia="Times New Roman" w:hAnsi="Courier New" w:cs="Courier New"/>
+                <w:color w:val="BCBEC4"/>
+                <w:sz w:val="20"/>
+                <w:szCs w:val="20"/>
+              </w:rPr>
+              <w:t xml:space="preserve">; </w:t>
+            </w:r>
+            <w:r>
+              <w:rPr>
+                <w:rFonts w:ascii="Courier New" w:eastAsia="Times New Roman" w:hAnsi="Courier New" w:cs="Courier New"/>
+                <w:color w:val="7A7E85"/>
+                <w:sz w:val="20"/>
+                <w:szCs w:val="20"/>
+              </w:rPr>
+              <w:t>// khỏi tạo biến name với giá trị null</w:t>
+            </w:r>
+            <w:r>
+              <w:rPr>
+                <w:rFonts w:ascii="Courier New" w:eastAsia="Times New Roman" w:hAnsi="Courier New" w:cs="Courier New"/>
+                <w:color w:val="7A7E85"/>
+                <w:sz w:val="20"/>
+                <w:szCs w:val="20"/>
+              </w:rPr>
+              <w:br/>
+              <w:t xml:space="preserve">  </w:t>
+            </w:r>
+            <w:r>
+              <w:rPr>
+                <w:rFonts w:ascii="Courier New" w:eastAsia="Times New Roman" w:hAnsi="Courier New" w:cs="Courier New"/>
+                <w:color w:val="BCBEC4"/>
+                <w:sz w:val="20"/>
+                <w:szCs w:val="20"/>
+              </w:rPr>
+              <w:t xml:space="preserve">String ? </w:t>
+            </w:r>
+            <w:r>
+              <w:rPr>
+                <w:rFonts w:ascii="Courier New" w:eastAsia="Times New Roman" w:hAnsi="Courier New" w:cs="Courier New"/>
+                <w:color w:val="C77DBB"/>
+                <w:sz w:val="20"/>
+                <w:szCs w:val="20"/>
+              </w:rPr>
+              <w:t>gender</w:t>
+            </w:r>
+            <w:r>
+              <w:rPr>
+                <w:rFonts w:ascii="Courier New" w:eastAsia="Times New Roman" w:hAnsi="Courier New" w:cs="Courier New"/>
+                <w:color w:val="BCBEC4"/>
+                <w:sz w:val="20"/>
+                <w:szCs w:val="20"/>
+              </w:rPr>
+              <w:t xml:space="preserve">; </w:t>
+            </w:r>
+            <w:r>
+              <w:rPr>
+                <w:rFonts w:ascii="Courier New" w:eastAsia="Times New Roman" w:hAnsi="Courier New" w:cs="Courier New"/>
+                <w:color w:val="7A7E85"/>
+                <w:sz w:val="20"/>
+                <w:szCs w:val="20"/>
+              </w:rPr>
+              <w:t>// khỏi tạo biến name với giá trị null</w:t>
+            </w:r>
+            <w:r>
+              <w:rPr>
+                <w:rFonts w:ascii="Courier New" w:eastAsia="Times New Roman" w:hAnsi="Courier New" w:cs="Courier New"/>
+                <w:color w:val="7A7E85"/>
+                <w:sz w:val="20"/>
+                <w:szCs w:val="20"/>
+              </w:rPr>
+              <w:br/>
+              <w:t xml:space="preserve">  </w:t>
+            </w:r>
+            <w:r>
+              <w:rPr>
+                <w:rFonts w:ascii="Courier New" w:eastAsia="Times New Roman" w:hAnsi="Courier New" w:cs="Courier New"/>
+                <w:color w:val="BCBEC4"/>
+                <w:sz w:val="20"/>
+                <w:szCs w:val="20"/>
+              </w:rPr>
+              <w:t xml:space="preserve">int ? </w:t>
+            </w:r>
+            <w:r>
+              <w:rPr>
+                <w:rFonts w:ascii="Courier New" w:eastAsia="Times New Roman" w:hAnsi="Courier New" w:cs="Courier New"/>
+                <w:color w:val="C77DBB"/>
+                <w:sz w:val="20"/>
+                <w:szCs w:val="20"/>
+              </w:rPr>
+              <w:t xml:space="preserve">age </w:t>
+            </w:r>
+            <w:r>
+              <w:rPr>
+                <w:rFonts w:ascii="Courier New" w:eastAsia="Times New Roman" w:hAnsi="Courier New" w:cs="Courier New"/>
+                <w:color w:val="BCBEC4"/>
+                <w:sz w:val="20"/>
+                <w:szCs w:val="20"/>
+              </w:rPr>
+              <w:t xml:space="preserve">= </w:t>
+            </w:r>
+            <w:r>
+              <w:rPr>
+                <w:rFonts w:ascii="Courier New" w:eastAsia="Times New Roman" w:hAnsi="Courier New" w:cs="Courier New"/>
+                <w:color w:val="2AACB8"/>
+                <w:sz w:val="20"/>
+                <w:szCs w:val="20"/>
+              </w:rPr>
+              <w:t>0</w:t>
+            </w:r>
+            <w:r>
+              <w:rPr>
+                <w:rFonts w:ascii="Courier New" w:eastAsia="Times New Roman" w:hAnsi="Courier New" w:cs="Courier New"/>
+                <w:color w:val="BCBEC4"/>
+                <w:sz w:val="20"/>
+                <w:szCs w:val="20"/>
+              </w:rPr>
+              <w:t xml:space="preserve">; </w:t>
+            </w:r>
+            <w:r>
+              <w:rPr>
+                <w:rFonts w:ascii="Courier New" w:eastAsia="Times New Roman" w:hAnsi="Courier New" w:cs="Courier New"/>
+                <w:color w:val="7A7E85"/>
+                <w:sz w:val="20"/>
+                <w:szCs w:val="20"/>
+              </w:rPr>
+              <w:t>// khỏi tạo biến age với giá trị 0</w:t>
+            </w:r>
+            <w:r>
+              <w:rPr>
+                <w:rFonts w:ascii="Courier New" w:eastAsia="Times New Roman" w:hAnsi="Courier New" w:cs="Courier New"/>
+                <w:color w:val="7A7E85"/>
+                <w:sz w:val="20"/>
+                <w:szCs w:val="20"/>
+              </w:rPr>
+              <w:br/>
+            </w:r>
+            <w:r>
+              <w:rPr>
+                <w:rFonts w:ascii="Courier New" w:eastAsia="Times New Roman" w:hAnsi="Courier New" w:cs="Courier New"/>
+                <w:color w:val="7A7E85"/>
+                <w:sz w:val="20"/>
+                <w:szCs w:val="20"/>
+              </w:rPr>
+              <w:br/>
+              <w:t xml:space="preserve">  </w:t>
+            </w:r>
+            <w:r>
+              <w:rPr>
+                <w:rFonts w:ascii="Courier New" w:eastAsia="Times New Roman" w:hAnsi="Courier New" w:cs="Courier New"/>
+                <w:color w:val="57AAF7"/>
+                <w:sz w:val="20"/>
+                <w:szCs w:val="20"/>
+              </w:rPr>
+              <w:t>walking</w:t>
+            </w:r>
+            <w:r>
+              <w:rPr>
+                <w:rFonts w:ascii="Courier New" w:eastAsia="Times New Roman" w:hAnsi="Courier New" w:cs="Courier New"/>
+                <w:color w:val="BCBEC4"/>
+                <w:sz w:val="20"/>
+                <w:szCs w:val="20"/>
+              </w:rPr>
+              <w:t>() =&gt; print(</w:t>
+            </w:r>
+            <w:r>
+              <w:rPr>
+                <w:rFonts w:ascii="Courier New" w:eastAsia="Times New Roman" w:hAnsi="Courier New" w:cs="Courier New"/>
+                <w:color w:val="6AAB73"/>
+                <w:sz w:val="20"/>
+                <w:szCs w:val="20"/>
+              </w:rPr>
+              <w:t>"</w:t>
+            </w:r>
+            <w:r>
+              <w:rPr>
+                <w:rFonts w:ascii="Courier New" w:eastAsia="Times New Roman" w:hAnsi="Courier New" w:cs="Courier New"/>
+                <w:color w:val="BCBEC4"/>
+                <w:sz w:val="20"/>
+                <w:szCs w:val="20"/>
+              </w:rPr>
+              <w:t>$</w:t>
+            </w:r>
+            <w:r>
+              <w:rPr>
+                <w:rFonts w:ascii="Courier New" w:eastAsia="Times New Roman" w:hAnsi="Courier New" w:cs="Courier New"/>
+                <w:color w:val="C77DBB"/>
+                <w:sz w:val="20"/>
+                <w:szCs w:val="20"/>
+              </w:rPr>
+              <w:t>name</w:t>
+            </w:r>
+            <w:r>
+              <w:rPr>
+                <w:rFonts w:ascii="Courier New" w:eastAsia="Times New Roman" w:hAnsi="Courier New" w:cs="Courier New"/>
+                <w:color w:val="6AAB73"/>
+                <w:sz w:val="20"/>
+                <w:szCs w:val="20"/>
+              </w:rPr>
+              <w:t xml:space="preserve"> is walking"</w:t>
+            </w:r>
+            <w:r>
+              <w:rPr>
+                <w:rFonts w:ascii="Courier New" w:eastAsia="Times New Roman" w:hAnsi="Courier New" w:cs="Courier New"/>
+                <w:color w:val="BCBEC4"/>
+                <w:sz w:val="20"/>
+                <w:szCs w:val="20"/>
+              </w:rPr>
+              <w:t xml:space="preserve">); </w:t>
+            </w:r>
+            <w:r>
+              <w:rPr>
+                <w:rFonts w:ascii="Courier New" w:eastAsia="Times New Roman" w:hAnsi="Courier New" w:cs="Courier New"/>
+                <w:color w:val="7A7E85"/>
+                <w:sz w:val="20"/>
+                <w:szCs w:val="20"/>
+              </w:rPr>
+              <w:t>// void function</w:t>
+            </w:r>
+            <w:r>
+              <w:rPr>
+                <w:rFonts w:ascii="Courier New" w:eastAsia="Times New Roman" w:hAnsi="Courier New" w:cs="Courier New"/>
+                <w:color w:val="7A7E85"/>
+                <w:sz w:val="20"/>
+                <w:szCs w:val="20"/>
+              </w:rPr>
+              <w:br/>
+              <w:t xml:space="preserve">  </w:t>
+            </w:r>
+            <w:r>
+              <w:rPr>
+                <w:rFonts w:ascii="Courier New" w:eastAsia="Times New Roman" w:hAnsi="Courier New" w:cs="Courier New"/>
+                <w:color w:val="57AAF7"/>
+                <w:sz w:val="20"/>
+                <w:szCs w:val="20"/>
+              </w:rPr>
+              <w:t>talking</w:t>
+            </w:r>
+            <w:r>
+              <w:rPr>
+                <w:rFonts w:ascii="Courier New" w:eastAsia="Times New Roman" w:hAnsi="Courier New" w:cs="Courier New"/>
+                <w:color w:val="BCBEC4"/>
+                <w:sz w:val="20"/>
+                <w:szCs w:val="20"/>
+              </w:rPr>
+              <w:t xml:space="preserve">() =&gt; </w:t>
+            </w:r>
+            <w:r>
+              <w:rPr>
+                <w:rFonts w:ascii="Courier New" w:eastAsia="Times New Roman" w:hAnsi="Courier New" w:cs="Courier New"/>
+                <w:color w:val="6AAB73"/>
+                <w:sz w:val="20"/>
+                <w:szCs w:val="20"/>
+              </w:rPr>
+              <w:t>"</w:t>
+            </w:r>
+            <w:r>
+              <w:rPr>
+                <w:rFonts w:ascii="Courier New" w:eastAsia="Times New Roman" w:hAnsi="Courier New" w:cs="Courier New"/>
+                <w:color w:val="BCBEC4"/>
+                <w:sz w:val="20"/>
+                <w:szCs w:val="20"/>
+              </w:rPr>
+              <w:t>$</w:t>
+            </w:r>
+            <w:r>
+              <w:rPr>
+                <w:rFonts w:ascii="Courier New" w:eastAsia="Times New Roman" w:hAnsi="Courier New" w:cs="Courier New"/>
+                <w:color w:val="C77DBB"/>
+                <w:sz w:val="20"/>
+                <w:szCs w:val="20"/>
+              </w:rPr>
+              <w:t>name</w:t>
+            </w:r>
+            <w:r>
+              <w:rPr>
+                <w:rFonts w:ascii="Courier New" w:eastAsia="Times New Roman" w:hAnsi="Courier New" w:cs="Courier New"/>
+                <w:color w:val="6AAB73"/>
+                <w:sz w:val="20"/>
+                <w:szCs w:val="20"/>
+              </w:rPr>
+              <w:t xml:space="preserve"> is talking"</w:t>
+            </w:r>
+            <w:r>
+              <w:rPr>
+                <w:rFonts w:ascii="Courier New" w:eastAsia="Times New Roman" w:hAnsi="Courier New" w:cs="Courier New"/>
+                <w:color w:val="BCBEC4"/>
+                <w:sz w:val="20"/>
+                <w:szCs w:val="20"/>
+              </w:rPr>
+              <w:t xml:space="preserve">; </w:t>
+            </w:r>
+            <w:r>
+              <w:rPr>
+                <w:rFonts w:ascii="Courier New" w:eastAsia="Times New Roman" w:hAnsi="Courier New" w:cs="Courier New"/>
+                <w:color w:val="7A7E85"/>
+                <w:sz w:val="20"/>
+                <w:szCs w:val="20"/>
+              </w:rPr>
+              <w:t>// return function (String)</w:t>
+            </w:r>
+            <w:r>
+              <w:rPr>
+                <w:rFonts w:ascii="Courier New" w:eastAsia="Times New Roman" w:hAnsi="Courier New" w:cs="Courier New"/>
+                <w:color w:val="7A7E85"/>
+                <w:sz w:val="20"/>
+                <w:szCs w:val="20"/>
+              </w:rPr>
+              <w:br/>
+            </w:r>
+            <w:r>
+              <w:rPr>
+                <w:rFonts w:ascii="Courier New" w:eastAsia="Times New Roman" w:hAnsi="Courier New" w:cs="Courier New"/>
+                <w:color w:val="BCBEC4"/>
+                <w:sz w:val="20"/>
+                <w:szCs w:val="20"/>
+              </w:rPr>
+              <w:t>}</w:t>
+            </w:r>
+            <w:r>
+              <w:rPr>
+                <w:rFonts w:ascii="Courier New" w:eastAsia="Times New Roman" w:hAnsi="Courier New" w:cs="Courier New"/>
+                <w:color w:val="BCBEC4"/>
+                <w:sz w:val="20"/>
+                <w:szCs w:val="20"/>
+              </w:rPr>
+              <w:br/>
+            </w:r>
+            <w:r>
+              <w:rPr>
+                <w:rFonts w:ascii="Courier New" w:eastAsia="Times New Roman" w:hAnsi="Courier New" w:cs="Courier New"/>
+                <w:color w:val="BCBEC4"/>
+                <w:sz w:val="20"/>
+                <w:szCs w:val="20"/>
+              </w:rPr>
+              <w:br/>
+            </w:r>
+            <w:r>
+              <w:rPr>
+                <w:rFonts w:ascii="Courier New" w:eastAsia="Times New Roman" w:hAnsi="Courier New" w:cs="Courier New"/>
+                <w:color w:val="CF8E6D"/>
+                <w:sz w:val="20"/>
+                <w:szCs w:val="20"/>
+              </w:rPr>
+              <w:t xml:space="preserve">void </w:t>
+            </w:r>
+            <w:r>
+              <w:rPr>
+                <w:rFonts w:ascii="Courier New" w:eastAsia="Times New Roman" w:hAnsi="Courier New" w:cs="Courier New"/>
+                <w:color w:val="56A8F5"/>
+                <w:sz w:val="20"/>
+                <w:szCs w:val="20"/>
+              </w:rPr>
+              <w:t>main</w:t>
+            </w:r>
+            <w:r>
+              <w:rPr>
+                <w:rFonts w:ascii="Courier New" w:eastAsia="Times New Roman" w:hAnsi="Courier New" w:cs="Courier New"/>
+                <w:color w:val="BCBEC4"/>
+                <w:sz w:val="20"/>
+                <w:szCs w:val="20"/>
+              </w:rPr>
+              <w:t>(){</w:t>
+            </w:r>
+            <w:r>
+              <w:rPr>
+                <w:rFonts w:ascii="Courier New" w:eastAsia="Times New Roman" w:hAnsi="Courier New" w:cs="Courier New"/>
+                <w:color w:val="BCBEC4"/>
+                <w:sz w:val="20"/>
+                <w:szCs w:val="20"/>
+              </w:rPr>
+              <w:br/>
+              <w:t xml:space="preserve">  </w:t>
+            </w:r>
+            <w:r>
+              <w:rPr>
+                <w:rFonts w:ascii="Courier New" w:eastAsia="Times New Roman" w:hAnsi="Courier New" w:cs="Courier New"/>
+                <w:color w:val="7A7E85"/>
+                <w:sz w:val="20"/>
+                <w:szCs w:val="20"/>
+              </w:rPr>
+              <w:t>/* ================================= */</w:t>
+            </w:r>
+            <w:r>
+              <w:rPr>
+                <w:rFonts w:ascii="Courier New" w:eastAsia="Times New Roman" w:hAnsi="Courier New" w:cs="Courier New"/>
+                <w:color w:val="7A7E85"/>
+                <w:sz w:val="20"/>
+                <w:szCs w:val="20"/>
+              </w:rPr>
+              <w:br/>
+              <w:t xml:space="preserve">  </w:t>
+            </w:r>
+            <w:r>
+              <w:rPr>
+                <w:rFonts w:ascii="Courier New" w:eastAsia="Times New Roman" w:hAnsi="Courier New" w:cs="Courier New"/>
+                <w:color w:val="BCBEC4"/>
+                <w:sz w:val="20"/>
+                <w:szCs w:val="20"/>
+              </w:rPr>
+              <w:t xml:space="preserve">Person p1 = </w:t>
+            </w:r>
+            <w:r>
+              <w:rPr>
+                <w:rFonts w:ascii="Courier New" w:eastAsia="Times New Roman" w:hAnsi="Courier New" w:cs="Courier New"/>
+                <w:color w:val="57AAF7"/>
+                <w:sz w:val="20"/>
+                <w:szCs w:val="20"/>
+              </w:rPr>
+              <w:t>Person</w:t>
+            </w:r>
+            <w:r>
+              <w:rPr>
+                <w:rFonts w:ascii="Courier New" w:eastAsia="Times New Roman" w:hAnsi="Courier New" w:cs="Courier New"/>
+                <w:color w:val="BCBEC4"/>
+                <w:sz w:val="20"/>
+                <w:szCs w:val="20"/>
+              </w:rPr>
+              <w:t>();</w:t>
+            </w:r>
+            <w:r>
+              <w:rPr>
+                <w:rFonts w:ascii="Courier New" w:eastAsia="Times New Roman" w:hAnsi="Courier New" w:cs="Courier New"/>
+                <w:color w:val="BCBEC4"/>
+                <w:sz w:val="20"/>
+                <w:szCs w:val="20"/>
+              </w:rPr>
+              <w:br/>
+            </w:r>
+            <w:r>
+              <w:rPr>
+                <w:rFonts w:ascii="Courier New" w:eastAsia="Times New Roman" w:hAnsi="Courier New" w:cs="Courier New"/>
+                <w:color w:val="BCBEC4"/>
+                <w:sz w:val="20"/>
+                <w:szCs w:val="20"/>
+              </w:rPr>
+              <w:br/>
+              <w:t xml:space="preserve">  p1.</w:t>
+            </w:r>
+            <w:r>
+              <w:rPr>
+                <w:rFonts w:ascii="Courier New" w:eastAsia="Times New Roman" w:hAnsi="Courier New" w:cs="Courier New"/>
+                <w:color w:val="C77DBB"/>
+                <w:sz w:val="20"/>
+                <w:szCs w:val="20"/>
+              </w:rPr>
+              <w:t xml:space="preserve">name </w:t>
+            </w:r>
+            <w:r>
+              <w:rPr>
+                <w:rFonts w:ascii="Courier New" w:eastAsia="Times New Roman" w:hAnsi="Courier New" w:cs="Courier New"/>
+                <w:color w:val="BCBEC4"/>
+                <w:sz w:val="20"/>
+                <w:szCs w:val="20"/>
+              </w:rPr>
+              <w:t xml:space="preserve">= </w:t>
+            </w:r>
+            <w:r>
+              <w:rPr>
+                <w:rFonts w:ascii="Courier New" w:eastAsia="Times New Roman" w:hAnsi="Courier New" w:cs="Courier New"/>
+                <w:color w:val="6AAB73"/>
+                <w:sz w:val="20"/>
+                <w:szCs w:val="20"/>
+              </w:rPr>
+              <w:t>"A"</w:t>
+            </w:r>
+            <w:r>
+              <w:rPr>
+                <w:rFonts w:ascii="Courier New" w:eastAsia="Times New Roman" w:hAnsi="Courier New" w:cs="Courier New"/>
+                <w:color w:val="BCBEC4"/>
+                <w:sz w:val="20"/>
+                <w:szCs w:val="20"/>
+              </w:rPr>
+              <w:t>;</w:t>
+            </w:r>
+            <w:r>
+              <w:rPr>
+                <w:rFonts w:ascii="Courier New" w:eastAsia="Times New Roman" w:hAnsi="Courier New" w:cs="Courier New"/>
+                <w:color w:val="BCBEC4"/>
+                <w:sz w:val="20"/>
+                <w:szCs w:val="20"/>
+              </w:rPr>
+              <w:br/>
+              <w:t xml:space="preserve">  p1.</w:t>
+            </w:r>
+            <w:r>
+              <w:rPr>
+                <w:rFonts w:ascii="Courier New" w:eastAsia="Times New Roman" w:hAnsi="Courier New" w:cs="Courier New"/>
+                <w:color w:val="C77DBB"/>
+                <w:sz w:val="20"/>
+                <w:szCs w:val="20"/>
+              </w:rPr>
+              <w:t xml:space="preserve">age </w:t>
+            </w:r>
+            <w:r>
+              <w:rPr>
+                <w:rFonts w:ascii="Courier New" w:eastAsia="Times New Roman" w:hAnsi="Courier New" w:cs="Courier New"/>
+                <w:color w:val="BCBEC4"/>
+                <w:sz w:val="20"/>
+                <w:szCs w:val="20"/>
+              </w:rPr>
+              <w:t xml:space="preserve">= </w:t>
+            </w:r>
+            <w:r>
+              <w:rPr>
+                <w:rFonts w:ascii="Courier New" w:eastAsia="Times New Roman" w:hAnsi="Courier New" w:cs="Courier New"/>
+                <w:color w:val="2AACB8"/>
+                <w:sz w:val="20"/>
+                <w:szCs w:val="20"/>
+              </w:rPr>
+              <w:t>20</w:t>
+            </w:r>
+            <w:r>
+              <w:rPr>
+                <w:rFonts w:ascii="Courier New" w:eastAsia="Times New Roman" w:hAnsi="Courier New" w:cs="Courier New"/>
+                <w:color w:val="BCBEC4"/>
+                <w:sz w:val="20"/>
+                <w:szCs w:val="20"/>
+              </w:rPr>
+              <w:t>;</w:t>
+            </w:r>
+            <w:r>
+              <w:rPr>
+                <w:rFonts w:ascii="Courier New" w:eastAsia="Times New Roman" w:hAnsi="Courier New" w:cs="Courier New"/>
+                <w:color w:val="BCBEC4"/>
+                <w:sz w:val="20"/>
+                <w:szCs w:val="20"/>
+              </w:rPr>
+              <w:br/>
+              <w:t xml:space="preserve">  p1.</w:t>
+            </w:r>
+            <w:r>
+              <w:rPr>
+                <w:rFonts w:ascii="Courier New" w:eastAsia="Times New Roman" w:hAnsi="Courier New" w:cs="Courier New"/>
+                <w:color w:val="C77DBB"/>
+                <w:sz w:val="20"/>
+                <w:szCs w:val="20"/>
+              </w:rPr>
+              <w:t xml:space="preserve">gender </w:t>
+            </w:r>
+            <w:r>
+              <w:rPr>
+                <w:rFonts w:ascii="Courier New" w:eastAsia="Times New Roman" w:hAnsi="Courier New" w:cs="Courier New"/>
+                <w:color w:val="BCBEC4"/>
+                <w:sz w:val="20"/>
+                <w:szCs w:val="20"/>
+              </w:rPr>
+              <w:t xml:space="preserve">= </w:t>
+            </w:r>
+            <w:r>
+              <w:rPr>
+                <w:rFonts w:ascii="Courier New" w:eastAsia="Times New Roman" w:hAnsi="Courier New" w:cs="Courier New"/>
+                <w:color w:val="6AAB73"/>
+                <w:sz w:val="20"/>
+                <w:szCs w:val="20"/>
+              </w:rPr>
+              <w:t>"Male"</w:t>
+            </w:r>
+            <w:r>
+              <w:rPr>
+                <w:rFonts w:ascii="Courier New" w:eastAsia="Times New Roman" w:hAnsi="Courier New" w:cs="Courier New"/>
+                <w:color w:val="BCBEC4"/>
+                <w:sz w:val="20"/>
+                <w:szCs w:val="20"/>
+              </w:rPr>
+              <w:t>;</w:t>
+            </w:r>
+            <w:r>
+              <w:rPr>
+                <w:rFonts w:ascii="Courier New" w:eastAsia="Times New Roman" w:hAnsi="Courier New" w:cs="Courier New"/>
+                <w:color w:val="BCBEC4"/>
+                <w:sz w:val="20"/>
+                <w:szCs w:val="20"/>
+              </w:rPr>
+              <w:br/>
+            </w:r>
+            <w:r>
+              <w:rPr>
+                <w:rFonts w:ascii="Courier New" w:eastAsia="Times New Roman" w:hAnsi="Courier New" w:cs="Courier New"/>
+                <w:color w:val="BCBEC4"/>
+                <w:sz w:val="20"/>
+                <w:szCs w:val="20"/>
+              </w:rPr>
+              <w:br/>
+              <w:t xml:space="preserve">  p1.walking();           </w:t>
+            </w:r>
+            <w:r>
+              <w:rPr>
+                <w:rFonts w:ascii="Courier New" w:eastAsia="Times New Roman" w:hAnsi="Courier New" w:cs="Courier New"/>
+                <w:color w:val="7A7E85"/>
+                <w:sz w:val="20"/>
+                <w:szCs w:val="20"/>
+              </w:rPr>
+              <w:t>// Output: A is walking</w:t>
+            </w:r>
+            <w:r>
+              <w:rPr>
+                <w:rFonts w:ascii="Courier New" w:eastAsia="Times New Roman" w:hAnsi="Courier New" w:cs="Courier New"/>
+                <w:color w:val="7A7E85"/>
+                <w:sz w:val="20"/>
+                <w:szCs w:val="20"/>
+              </w:rPr>
+              <w:br/>
+              <w:t xml:space="preserve">  </w:t>
+            </w:r>
+            <w:r>
+              <w:rPr>
+                <w:rFonts w:ascii="Courier New" w:eastAsia="Times New Roman" w:hAnsi="Courier New" w:cs="Courier New"/>
+                <w:color w:val="BCBEC4"/>
+                <w:sz w:val="20"/>
+                <w:szCs w:val="20"/>
+              </w:rPr>
+              <w:t xml:space="preserve">print(p1.talking());    </w:t>
+            </w:r>
+            <w:r>
+              <w:rPr>
+                <w:rFonts w:ascii="Courier New" w:eastAsia="Times New Roman" w:hAnsi="Courier New" w:cs="Courier New"/>
+                <w:color w:val="7A7E85"/>
+                <w:sz w:val="20"/>
+                <w:szCs w:val="20"/>
+              </w:rPr>
+              <w:t>// Output: A is talking</w:t>
+            </w:r>
+            <w:r>
+              <w:rPr>
+                <w:rFonts w:ascii="Courier New" w:eastAsia="Times New Roman" w:hAnsi="Courier New" w:cs="Courier New"/>
+                <w:color w:val="7A7E85"/>
+                <w:sz w:val="20"/>
+                <w:szCs w:val="20"/>
+              </w:rPr>
+              <w:br/>
+            </w:r>
+            <w:r>
+              <w:rPr>
+                <w:rFonts w:ascii="Courier New" w:eastAsia="Times New Roman" w:hAnsi="Courier New" w:cs="Courier New"/>
+                <w:color w:val="7A7E85"/>
+                <w:sz w:val="20"/>
+                <w:szCs w:val="20"/>
+              </w:rPr>
+              <w:br/>
+              <w:t xml:space="preserve">  /* ================================= */</w:t>
+            </w:r>
+            <w:r>
+              <w:rPr>
+                <w:rFonts w:ascii="Courier New" w:eastAsia="Times New Roman" w:hAnsi="Courier New" w:cs="Courier New"/>
+                <w:color w:val="7A7E85"/>
+                <w:sz w:val="20"/>
+                <w:szCs w:val="20"/>
+              </w:rPr>
+              <w:br/>
+              <w:t xml:space="preserve">  </w:t>
+            </w:r>
+            <w:r>
+              <w:rPr>
+                <w:rFonts w:ascii="Courier New" w:eastAsia="Times New Roman" w:hAnsi="Courier New" w:cs="Courier New"/>
+                <w:color w:val="BCBEC4"/>
+                <w:sz w:val="20"/>
+                <w:szCs w:val="20"/>
+              </w:rPr>
+              <w:t xml:space="preserve">Person p2 = </w:t>
+            </w:r>
+            <w:r>
+              <w:rPr>
+                <w:rFonts w:ascii="Courier New" w:eastAsia="Times New Roman" w:hAnsi="Courier New" w:cs="Courier New"/>
+                <w:color w:val="57AAF7"/>
+                <w:sz w:val="20"/>
+                <w:szCs w:val="20"/>
+              </w:rPr>
+              <w:t>Person</w:t>
+            </w:r>
+            <w:r>
+              <w:rPr>
+                <w:rFonts w:ascii="Courier New" w:eastAsia="Times New Roman" w:hAnsi="Courier New" w:cs="Courier New"/>
+                <w:color w:val="BCBEC4"/>
+                <w:sz w:val="20"/>
+                <w:szCs w:val="20"/>
+              </w:rPr>
+              <w:t>();</w:t>
+            </w:r>
+            <w:r>
+              <w:rPr>
+                <w:rFonts w:ascii="Courier New" w:eastAsia="Times New Roman" w:hAnsi="Courier New" w:cs="Courier New"/>
+                <w:color w:val="BCBEC4"/>
+                <w:sz w:val="20"/>
+                <w:szCs w:val="20"/>
+              </w:rPr>
+              <w:br/>
+            </w:r>
+            <w:r>
+              <w:rPr>
+                <w:rFonts w:ascii="Courier New" w:eastAsia="Times New Roman" w:hAnsi="Courier New" w:cs="Courier New"/>
+                <w:color w:val="BCBEC4"/>
+                <w:sz w:val="20"/>
+                <w:szCs w:val="20"/>
+              </w:rPr>
+              <w:br/>
+              <w:t xml:space="preserve">  p2.</w:t>
+            </w:r>
+            <w:r>
+              <w:rPr>
+                <w:rFonts w:ascii="Courier New" w:eastAsia="Times New Roman" w:hAnsi="Courier New" w:cs="Courier New"/>
+                <w:color w:val="C77DBB"/>
+                <w:sz w:val="20"/>
+                <w:szCs w:val="20"/>
+              </w:rPr>
+              <w:t xml:space="preserve">name </w:t>
+            </w:r>
+            <w:r>
+              <w:rPr>
+                <w:rFonts w:ascii="Courier New" w:eastAsia="Times New Roman" w:hAnsi="Courier New" w:cs="Courier New"/>
+                <w:color w:val="BCBEC4"/>
+                <w:sz w:val="20"/>
+                <w:szCs w:val="20"/>
+              </w:rPr>
+              <w:t xml:space="preserve">= </w:t>
+            </w:r>
+            <w:r>
+              <w:rPr>
+                <w:rFonts w:ascii="Courier New" w:eastAsia="Times New Roman" w:hAnsi="Courier New" w:cs="Courier New"/>
+                <w:color w:val="6AAB73"/>
+                <w:sz w:val="20"/>
+                <w:szCs w:val="20"/>
+              </w:rPr>
+              <w:t>"B"</w:t>
+            </w:r>
+            <w:r>
+              <w:rPr>
+                <w:rFonts w:ascii="Courier New" w:eastAsia="Times New Roman" w:hAnsi="Courier New" w:cs="Courier New"/>
+                <w:color w:val="BCBEC4"/>
+                <w:sz w:val="20"/>
+                <w:szCs w:val="20"/>
+              </w:rPr>
+              <w:t>;</w:t>
+            </w:r>
+            <w:r>
+              <w:rPr>
+                <w:rFonts w:ascii="Courier New" w:eastAsia="Times New Roman" w:hAnsi="Courier New" w:cs="Courier New"/>
+                <w:color w:val="BCBEC4"/>
+                <w:sz w:val="20"/>
+                <w:szCs w:val="20"/>
+              </w:rPr>
+              <w:br/>
+              <w:t xml:space="preserve">  p2.</w:t>
+            </w:r>
+            <w:r>
+              <w:rPr>
+                <w:rFonts w:ascii="Courier New" w:eastAsia="Times New Roman" w:hAnsi="Courier New" w:cs="Courier New"/>
+                <w:color w:val="C77DBB"/>
+                <w:sz w:val="20"/>
+                <w:szCs w:val="20"/>
+              </w:rPr>
+              <w:t xml:space="preserve">age </w:t>
+            </w:r>
+            <w:r>
+              <w:rPr>
+                <w:rFonts w:ascii="Courier New" w:eastAsia="Times New Roman" w:hAnsi="Courier New" w:cs="Courier New"/>
+                <w:color w:val="BCBEC4"/>
+                <w:sz w:val="20"/>
+                <w:szCs w:val="20"/>
+              </w:rPr>
+              <w:t xml:space="preserve">= </w:t>
+            </w:r>
+            <w:r>
+              <w:rPr>
+                <w:rFonts w:ascii="Courier New" w:eastAsia="Times New Roman" w:hAnsi="Courier New" w:cs="Courier New"/>
+                <w:color w:val="2AACB8"/>
+                <w:sz w:val="20"/>
+                <w:szCs w:val="20"/>
+              </w:rPr>
+              <w:t>23</w:t>
+            </w:r>
+            <w:r>
+              <w:rPr>
+                <w:rFonts w:ascii="Courier New" w:eastAsia="Times New Roman" w:hAnsi="Courier New" w:cs="Courier New"/>
+                <w:color w:val="BCBEC4"/>
+                <w:sz w:val="20"/>
+                <w:szCs w:val="20"/>
+              </w:rPr>
+              <w:t>;</w:t>
+            </w:r>
+            <w:r>
+              <w:rPr>
+                <w:rFonts w:ascii="Courier New" w:eastAsia="Times New Roman" w:hAnsi="Courier New" w:cs="Courier New"/>
+                <w:color w:val="BCBEC4"/>
+                <w:sz w:val="20"/>
+                <w:szCs w:val="20"/>
+              </w:rPr>
+              <w:br/>
+              <w:t xml:space="preserve">  p2.</w:t>
+            </w:r>
+            <w:r>
+              <w:rPr>
+                <w:rFonts w:ascii="Courier New" w:eastAsia="Times New Roman" w:hAnsi="Courier New" w:cs="Courier New"/>
+                <w:color w:val="C77DBB"/>
+                <w:sz w:val="20"/>
+                <w:szCs w:val="20"/>
+              </w:rPr>
+              <w:t xml:space="preserve">gender </w:t>
+            </w:r>
+            <w:r>
+              <w:rPr>
+                <w:rFonts w:ascii="Courier New" w:eastAsia="Times New Roman" w:hAnsi="Courier New" w:cs="Courier New"/>
+                <w:color w:val="BCBEC4"/>
+                <w:sz w:val="20"/>
+                <w:szCs w:val="20"/>
+              </w:rPr>
+              <w:t xml:space="preserve">= </w:t>
+            </w:r>
+            <w:r>
+              <w:rPr>
+                <w:rFonts w:ascii="Courier New" w:eastAsia="Times New Roman" w:hAnsi="Courier New" w:cs="Courier New"/>
+                <w:color w:val="6AAB73"/>
+                <w:sz w:val="20"/>
+                <w:szCs w:val="20"/>
+              </w:rPr>
+              <w:t>"Female"</w:t>
+            </w:r>
+            <w:r>
+              <w:rPr>
+                <w:rFonts w:ascii="Courier New" w:eastAsia="Times New Roman" w:hAnsi="Courier New" w:cs="Courier New"/>
+                <w:color w:val="BCBEC4"/>
+                <w:sz w:val="20"/>
+                <w:szCs w:val="20"/>
+              </w:rPr>
+              <w:t>;</w:t>
+            </w:r>
+            <w:r>
+              <w:rPr>
+                <w:rFonts w:ascii="Courier New" w:eastAsia="Times New Roman" w:hAnsi="Courier New" w:cs="Courier New"/>
+                <w:color w:val="BCBEC4"/>
+                <w:sz w:val="20"/>
+                <w:szCs w:val="20"/>
+              </w:rPr>
+              <w:br/>
+            </w:r>
+            <w:r>
+              <w:rPr>
+                <w:rFonts w:ascii="Courier New" w:eastAsia="Times New Roman" w:hAnsi="Courier New" w:cs="Courier New"/>
+                <w:color w:val="BCBEC4"/>
+                <w:sz w:val="20"/>
+                <w:szCs w:val="20"/>
+              </w:rPr>
+              <w:br/>
+              <w:t xml:space="preserve">  p2.walking();           </w:t>
+            </w:r>
+            <w:r>
+              <w:rPr>
+                <w:rFonts w:ascii="Courier New" w:eastAsia="Times New Roman" w:hAnsi="Courier New" w:cs="Courier New"/>
+                <w:color w:val="7A7E85"/>
+                <w:sz w:val="20"/>
+                <w:szCs w:val="20"/>
+              </w:rPr>
+              <w:t>// Output: B is walking</w:t>
+            </w:r>
+            <w:r>
+              <w:rPr>
+                <w:rFonts w:ascii="Courier New" w:eastAsia="Times New Roman" w:hAnsi="Courier New" w:cs="Courier New"/>
+                <w:color w:val="7A7E85"/>
+                <w:sz w:val="20"/>
+                <w:szCs w:val="20"/>
+              </w:rPr>
+              <w:br/>
+              <w:t xml:space="preserve">  </w:t>
+            </w:r>
+            <w:r>
+              <w:rPr>
+                <w:rFonts w:ascii="Courier New" w:eastAsia="Times New Roman" w:hAnsi="Courier New" w:cs="Courier New"/>
+                <w:color w:val="BCBEC4"/>
+                <w:sz w:val="20"/>
+                <w:szCs w:val="20"/>
+              </w:rPr>
+              <w:t xml:space="preserve">print(p2.talking());    </w:t>
+            </w:r>
+            <w:r>
+              <w:rPr>
+                <w:rFonts w:ascii="Courier New" w:eastAsia="Times New Roman" w:hAnsi="Courier New" w:cs="Courier New"/>
+                <w:color w:val="7A7E85"/>
+                <w:sz w:val="20"/>
+                <w:szCs w:val="20"/>
+              </w:rPr>
+              <w:t>// Output: B is talking</w:t>
+            </w:r>
+            <w:r>
+              <w:rPr>
+                <w:rFonts w:ascii="Courier New" w:eastAsia="Times New Roman" w:hAnsi="Courier New" w:cs="Courier New"/>
+                <w:color w:val="7A7E85"/>
+                <w:sz w:val="20"/>
+                <w:szCs w:val="20"/>
+              </w:rPr>
+              <w:br/>
+            </w:r>
+            <w:r>
+              <w:rPr>
+                <w:rFonts w:ascii="Courier New" w:eastAsia="Times New Roman" w:hAnsi="Courier New" w:cs="Courier New"/>
+                <w:color w:val="BCBEC4"/>
+                <w:sz w:val="20"/>
+                <w:szCs w:val="20"/>
+              </w:rPr>
+              <w:t>}</w:t>
+            </w:r>
+          </w:p>
+        </w:tc>
+      </w:tr>
+    </w:tbl>
+    <w:p>
+      <w:pPr>
+        <w:rPr>
+          <w:rFonts w:asciiTheme="majorHAnsi" w:eastAsiaTheme="majorEastAsia" w:hAnsiTheme="majorHAnsi" w:cstheme="majorBidi"/>
+          <w:b/>
+          <w:bCs/>
+          <w:spacing w:val="4"/>
+          <w:sz w:val="24"/>
+          <w:szCs w:val="24"/>
+        </w:rPr>
+      </w:pPr>
+      <w:r>
+        <w:rPr>
+          <w:b/>
+          <w:bCs/>
+        </w:rPr>
+        <w:br w:type="page"/>
+      </w:r>
+    </w:p>
+    <w:p>
+      <w:pPr>
+        <w:pStyle w:val="Heading3"/>
+        <w:numPr>
+          <w:ilvl w:val="1"/>
+          <w:numId w:val="8"/>
+        </w:numPr>
+        <w:rPr>
+          <w:b/>
+          <w:bCs/>
+        </w:rPr>
+      </w:pPr>
+      <w:r>
+        <w:rPr>
+          <w:b/>
+          <w:bCs/>
+        </w:rPr>
+        <w:lastRenderedPageBreak/>
+        <w:t>Phạm vi truy xuất</w:t>
+      </w:r>
+    </w:p>
+    <w:p>
+      <w:r>
+        <w:t>Xem ví dụ dưới đây:</w:t>
+      </w:r>
+    </w:p>
+    <w:tbl>
+      <w:tblPr>
+        <w:tblStyle w:val="TableGrid"/>
+        <w:tblW w:w="0" w:type="auto"/>
+        <w:tblLook w:val="04A0" w:firstRow="1" w:lastRow="0" w:firstColumn="1" w:lastColumn="0" w:noHBand="0" w:noVBand="1"/>
+      </w:tblPr>
+      <w:tblGrid>
+        <w:gridCol w:w="9350"/>
+      </w:tblGrid>
+      <w:tr>
+        <w:tc>
+          <w:tcPr>
+            <w:tcW w:w="9350" w:type="dxa"/>
+            <w:shd w:val="clear" w:color="auto" w:fill="262626" w:themeFill="text1" w:themeFillTint="D9"/>
+          </w:tcPr>
+          <w:p>
+            <w:pPr>
+              <w:keepNext/>
+              <w:shd w:val="clear" w:color="auto" w:fill="1E1F22"/>
+              <w:tabs>
+                <w:tab w:val="left" w:pos="916"/>
+                <w:tab w:val="left" w:pos="1832"/>
+                <w:tab w:val="left" w:pos="2748"/>
+                <w:tab w:val="left" w:pos="3664"/>
+                <w:tab w:val="left" w:pos="4580"/>
+                <w:tab w:val="left" w:pos="5496"/>
+                <w:tab w:val="left" w:pos="6412"/>
+                <w:tab w:val="left" w:pos="7328"/>
+                <w:tab w:val="left" w:pos="8244"/>
+                <w:tab w:val="left" w:pos="9160"/>
+                <w:tab w:val="left" w:pos="10076"/>
+                <w:tab w:val="left" w:pos="10992"/>
+                <w:tab w:val="left" w:pos="11908"/>
+                <w:tab w:val="left" w:pos="12824"/>
+                <w:tab w:val="left" w:pos="13740"/>
+                <w:tab w:val="left" w:pos="14656"/>
+              </w:tabs>
+              <w:jc w:val="left"/>
+              <w:rPr>
+                <w:rFonts w:ascii="Courier New" w:eastAsia="Times New Roman" w:hAnsi="Courier New" w:cs="Courier New"/>
+                <w:color w:val="BCBEC4"/>
+                <w:sz w:val="20"/>
+                <w:szCs w:val="20"/>
+              </w:rPr>
+            </w:pPr>
+            <w:r>
+              <w:rPr>
+                <w:rFonts w:ascii="Courier New" w:eastAsia="Times New Roman" w:hAnsi="Courier New" w:cs="Courier New"/>
+                <w:color w:val="CF8E6D"/>
+                <w:sz w:val="20"/>
+                <w:szCs w:val="20"/>
+              </w:rPr>
+              <w:t xml:space="preserve">class </w:t>
+            </w:r>
+            <w:r>
+              <w:rPr>
+                <w:rFonts w:ascii="Courier New" w:eastAsia="Times New Roman" w:hAnsi="Courier New" w:cs="Courier New"/>
+                <w:color w:val="BCBEC4"/>
+                <w:sz w:val="20"/>
+                <w:szCs w:val="20"/>
+              </w:rPr>
+              <w:t>User{</w:t>
+            </w:r>
+            <w:r>
+              <w:rPr>
+                <w:rFonts w:ascii="Courier New" w:eastAsia="Times New Roman" w:hAnsi="Courier New" w:cs="Courier New"/>
+                <w:color w:val="BCBEC4"/>
+                <w:sz w:val="20"/>
+                <w:szCs w:val="20"/>
+              </w:rPr>
+              <w:br/>
+              <w:t xml:space="preserve">  </w:t>
+            </w:r>
+            <w:r>
+              <w:rPr>
+                <w:rFonts w:ascii="Courier New" w:eastAsia="Times New Roman" w:hAnsi="Courier New" w:cs="Courier New"/>
+                <w:color w:val="7A7E85"/>
+                <w:sz w:val="20"/>
+                <w:szCs w:val="20"/>
+              </w:rPr>
+              <w:t xml:space="preserve">// </w:t>
+            </w:r>
+            <w:r>
+              <w:rPr>
+                <w:rFonts w:ascii="Courier New" w:eastAsia="Times New Roman" w:hAnsi="Courier New" w:cs="Courier New"/>
+                <w:i/>
+                <w:iCs/>
+                <w:color w:val="8BB33D"/>
+                <w:sz w:val="20"/>
+                <w:szCs w:val="20"/>
+              </w:rPr>
+              <w:t>TODO: Attribute declaration (Khỏi tạo các thuộc tính của class)</w:t>
+            </w:r>
+            <w:r>
+              <w:rPr>
+                <w:rFonts w:ascii="Courier New" w:eastAsia="Times New Roman" w:hAnsi="Courier New" w:cs="Courier New"/>
+                <w:i/>
+                <w:iCs/>
+                <w:color w:val="8BB33D"/>
+                <w:sz w:val="20"/>
+                <w:szCs w:val="20"/>
+              </w:rPr>
+              <w:br/>
+              <w:t xml:space="preserve">  </w:t>
+            </w:r>
+            <w:r>
+              <w:rPr>
+                <w:rFonts w:ascii="Courier New" w:eastAsia="Times New Roman" w:hAnsi="Courier New" w:cs="Courier New"/>
+                <w:color w:val="7A7E85"/>
+                <w:sz w:val="20"/>
+                <w:szCs w:val="20"/>
+              </w:rPr>
+              <w:t xml:space="preserve">// </w:t>
+            </w:r>
+            <w:r>
+              <w:rPr>
+                <w:rFonts w:ascii="Courier New" w:eastAsia="Times New Roman" w:hAnsi="Courier New" w:cs="Courier New"/>
+                <w:i/>
+                <w:iCs/>
+                <w:color w:val="8BB33D"/>
+                <w:sz w:val="20"/>
+                <w:szCs w:val="20"/>
+              </w:rPr>
+              <w:t>todo: Public variables</w:t>
+            </w:r>
+            <w:r>
+              <w:rPr>
+                <w:rFonts w:ascii="Courier New" w:eastAsia="Times New Roman" w:hAnsi="Courier New" w:cs="Courier New"/>
+                <w:i/>
+                <w:iCs/>
+                <w:color w:val="8BB33D"/>
+                <w:sz w:val="20"/>
+                <w:szCs w:val="20"/>
+              </w:rPr>
+              <w:br/>
+              <w:t xml:space="preserve">  </w:t>
+            </w:r>
+            <w:r>
+              <w:rPr>
+                <w:rFonts w:ascii="Courier New" w:eastAsia="Times New Roman" w:hAnsi="Courier New" w:cs="Courier New"/>
+                <w:color w:val="BCBEC4"/>
+                <w:sz w:val="20"/>
+                <w:szCs w:val="20"/>
+              </w:rPr>
+              <w:t xml:space="preserve">int </w:t>
+            </w:r>
+            <w:r>
+              <w:rPr>
+                <w:rFonts w:ascii="Courier New" w:eastAsia="Times New Roman" w:hAnsi="Courier New" w:cs="Courier New"/>
+                <w:color w:val="C77DBB"/>
+                <w:sz w:val="20"/>
+                <w:szCs w:val="20"/>
+              </w:rPr>
+              <w:t>id</w:t>
+            </w:r>
+            <w:r>
+              <w:rPr>
+                <w:rFonts w:ascii="Courier New" w:eastAsia="Times New Roman" w:hAnsi="Courier New" w:cs="Courier New"/>
+                <w:color w:val="BCBEC4"/>
+                <w:sz w:val="20"/>
+                <w:szCs w:val="20"/>
+              </w:rPr>
+              <w:t>;</w:t>
+            </w:r>
+            <w:r>
+              <w:rPr>
+                <w:rFonts w:ascii="Courier New" w:eastAsia="Times New Roman" w:hAnsi="Courier New" w:cs="Courier New"/>
+                <w:color w:val="BCBEC4"/>
+                <w:sz w:val="20"/>
+                <w:szCs w:val="20"/>
+              </w:rPr>
+              <w:br/>
+              <w:t xml:space="preserve">  String </w:t>
+            </w:r>
+            <w:r>
+              <w:rPr>
+                <w:rFonts w:ascii="Courier New" w:eastAsia="Times New Roman" w:hAnsi="Courier New" w:cs="Courier New"/>
+                <w:color w:val="C77DBB"/>
+                <w:sz w:val="20"/>
+                <w:szCs w:val="20"/>
+              </w:rPr>
+              <w:t>name</w:t>
+            </w:r>
+            <w:r>
+              <w:rPr>
+                <w:rFonts w:ascii="Courier New" w:eastAsia="Times New Roman" w:hAnsi="Courier New" w:cs="Courier New"/>
+                <w:color w:val="BCBEC4"/>
+                <w:sz w:val="20"/>
+                <w:szCs w:val="20"/>
+              </w:rPr>
+              <w:t>;</w:t>
+            </w:r>
+            <w:r>
+              <w:rPr>
+                <w:rFonts w:ascii="Courier New" w:eastAsia="Times New Roman" w:hAnsi="Courier New" w:cs="Courier New"/>
+                <w:color w:val="BCBEC4"/>
+                <w:sz w:val="20"/>
+                <w:szCs w:val="20"/>
+              </w:rPr>
+              <w:br/>
+              <w:t xml:space="preserve">  </w:t>
+            </w:r>
+            <w:r>
+              <w:rPr>
+                <w:rFonts w:ascii="Courier New" w:eastAsia="Times New Roman" w:hAnsi="Courier New" w:cs="Courier New"/>
+                <w:color w:val="7A7E85"/>
+                <w:sz w:val="20"/>
+                <w:szCs w:val="20"/>
+              </w:rPr>
+              <w:t xml:space="preserve">// </w:t>
+            </w:r>
+            <w:r>
+              <w:rPr>
+                <w:rFonts w:ascii="Courier New" w:eastAsia="Times New Roman" w:hAnsi="Courier New" w:cs="Courier New"/>
+                <w:i/>
+                <w:iCs/>
+                <w:color w:val="8BB33D"/>
+                <w:sz w:val="20"/>
+                <w:szCs w:val="20"/>
+              </w:rPr>
+              <w:t>todo: Private variables</w:t>
+            </w:r>
+            <w:r>
+              <w:rPr>
+                <w:rFonts w:ascii="Courier New" w:eastAsia="Times New Roman" w:hAnsi="Courier New" w:cs="Courier New"/>
+                <w:i/>
+                <w:iCs/>
+                <w:color w:val="8BB33D"/>
+                <w:sz w:val="20"/>
+                <w:szCs w:val="20"/>
+              </w:rPr>
+              <w:br/>
+              <w:t xml:space="preserve">  </w:t>
+            </w:r>
+            <w:r>
+              <w:rPr>
+                <w:rFonts w:ascii="Courier New" w:eastAsia="Times New Roman" w:hAnsi="Courier New" w:cs="Courier New"/>
+                <w:color w:val="BCBEC4"/>
+                <w:sz w:val="20"/>
+                <w:szCs w:val="20"/>
+              </w:rPr>
+              <w:t xml:space="preserve">String </w:t>
+            </w:r>
+            <w:r>
+              <w:rPr>
+                <w:rFonts w:ascii="Courier New" w:eastAsia="Times New Roman" w:hAnsi="Courier New" w:cs="Courier New"/>
+                <w:color w:val="C77DBB"/>
+                <w:sz w:val="20"/>
+                <w:szCs w:val="20"/>
+              </w:rPr>
+              <w:t>_password</w:t>
+            </w:r>
+            <w:r>
+              <w:rPr>
+                <w:rFonts w:ascii="Courier New" w:eastAsia="Times New Roman" w:hAnsi="Courier New" w:cs="Courier New"/>
+                <w:color w:val="BCBEC4"/>
+                <w:sz w:val="20"/>
+                <w:szCs w:val="20"/>
+              </w:rPr>
+              <w:t>;</w:t>
+            </w:r>
+            <w:r>
+              <w:rPr>
+                <w:rFonts w:ascii="Courier New" w:eastAsia="Times New Roman" w:hAnsi="Courier New" w:cs="Courier New"/>
+                <w:color w:val="BCBEC4"/>
+                <w:sz w:val="20"/>
+                <w:szCs w:val="20"/>
+              </w:rPr>
+              <w:br/>
+            </w:r>
+            <w:r>
+              <w:rPr>
+                <w:rFonts w:ascii="Courier New" w:eastAsia="Times New Roman" w:hAnsi="Courier New" w:cs="Courier New"/>
+                <w:color w:val="BCBEC4"/>
+                <w:sz w:val="20"/>
+                <w:szCs w:val="20"/>
+              </w:rPr>
+              <w:br/>
+              <w:t xml:space="preserve">  </w:t>
+            </w:r>
+            <w:r>
+              <w:rPr>
+                <w:rFonts w:ascii="Courier New" w:eastAsia="Times New Roman" w:hAnsi="Courier New" w:cs="Courier New"/>
+                <w:color w:val="7A7E85"/>
+                <w:sz w:val="20"/>
+                <w:szCs w:val="20"/>
+              </w:rPr>
+              <w:t xml:space="preserve">// </w:t>
+            </w:r>
+            <w:r>
+              <w:rPr>
+                <w:rFonts w:ascii="Courier New" w:eastAsia="Times New Roman" w:hAnsi="Courier New" w:cs="Courier New"/>
+                <w:i/>
+                <w:iCs/>
+                <w:color w:val="8BB33D"/>
+                <w:sz w:val="20"/>
+                <w:szCs w:val="20"/>
+              </w:rPr>
+              <w:t>TODO: Constructor (hàm khởi tạo)</w:t>
+            </w:r>
+            <w:r>
+              <w:rPr>
+                <w:rFonts w:ascii="Courier New" w:eastAsia="Times New Roman" w:hAnsi="Courier New" w:cs="Courier New"/>
+                <w:i/>
+                <w:iCs/>
+                <w:color w:val="8BB33D"/>
+                <w:sz w:val="20"/>
+                <w:szCs w:val="20"/>
+              </w:rPr>
+              <w:br/>
+              <w:t xml:space="preserve">  </w:t>
+            </w:r>
+            <w:r>
+              <w:rPr>
+                <w:rFonts w:ascii="Courier New" w:eastAsia="Times New Roman" w:hAnsi="Courier New" w:cs="Courier New"/>
+                <w:color w:val="BCBEC4"/>
+                <w:sz w:val="20"/>
+                <w:szCs w:val="20"/>
+              </w:rPr>
+              <w:t>User(</w:t>
+            </w:r>
+            <w:r>
+              <w:rPr>
+                <w:rFonts w:ascii="Courier New" w:eastAsia="Times New Roman" w:hAnsi="Courier New" w:cs="Courier New"/>
+                <w:color w:val="CF8E6D"/>
+                <w:sz w:val="20"/>
+                <w:szCs w:val="20"/>
+              </w:rPr>
+              <w:t>this</w:t>
+            </w:r>
+            <w:r>
+              <w:rPr>
+                <w:rFonts w:ascii="Courier New" w:eastAsia="Times New Roman" w:hAnsi="Courier New" w:cs="Courier New"/>
+                <w:color w:val="BCBEC4"/>
+                <w:sz w:val="20"/>
+                <w:szCs w:val="20"/>
+              </w:rPr>
+              <w:t>.</w:t>
+            </w:r>
+            <w:r>
+              <w:rPr>
+                <w:rFonts w:ascii="Courier New" w:eastAsia="Times New Roman" w:hAnsi="Courier New" w:cs="Courier New"/>
+                <w:color w:val="C77DBB"/>
+                <w:sz w:val="20"/>
+                <w:szCs w:val="20"/>
+              </w:rPr>
+              <w:t>id</w:t>
+            </w:r>
+            <w:r>
+              <w:rPr>
+                <w:rFonts w:ascii="Courier New" w:eastAsia="Times New Roman" w:hAnsi="Courier New" w:cs="Courier New"/>
+                <w:color w:val="BCBEC4"/>
+                <w:sz w:val="20"/>
+                <w:szCs w:val="20"/>
+              </w:rPr>
+              <w:t xml:space="preserve">, </w:t>
+            </w:r>
+            <w:r>
+              <w:rPr>
+                <w:rFonts w:ascii="Courier New" w:eastAsia="Times New Roman" w:hAnsi="Courier New" w:cs="Courier New"/>
+                <w:color w:val="CF8E6D"/>
+                <w:sz w:val="20"/>
+                <w:szCs w:val="20"/>
+              </w:rPr>
+              <w:t>this</w:t>
+            </w:r>
+            <w:r>
+              <w:rPr>
+                <w:rFonts w:ascii="Courier New" w:eastAsia="Times New Roman" w:hAnsi="Courier New" w:cs="Courier New"/>
+                <w:color w:val="BCBEC4"/>
+                <w:sz w:val="20"/>
+                <w:szCs w:val="20"/>
+              </w:rPr>
+              <w:t>.</w:t>
+            </w:r>
+            <w:r>
+              <w:rPr>
+                <w:rFonts w:ascii="Courier New" w:eastAsia="Times New Roman" w:hAnsi="Courier New" w:cs="Courier New"/>
+                <w:color w:val="C77DBB"/>
+                <w:sz w:val="20"/>
+                <w:szCs w:val="20"/>
+              </w:rPr>
+              <w:t>name</w:t>
+            </w:r>
+            <w:r>
+              <w:rPr>
+                <w:rFonts w:ascii="Courier New" w:eastAsia="Times New Roman" w:hAnsi="Courier New" w:cs="Courier New"/>
+                <w:color w:val="BCBEC4"/>
+                <w:sz w:val="20"/>
+                <w:szCs w:val="20"/>
+              </w:rPr>
+              <w:t xml:space="preserve">, </w:t>
+            </w:r>
+            <w:r>
+              <w:rPr>
+                <w:rFonts w:ascii="Courier New" w:eastAsia="Times New Roman" w:hAnsi="Courier New" w:cs="Courier New"/>
+                <w:color w:val="CF8E6D"/>
+                <w:sz w:val="20"/>
+                <w:szCs w:val="20"/>
+              </w:rPr>
+              <w:t>this</w:t>
+            </w:r>
+            <w:r>
+              <w:rPr>
+                <w:rFonts w:ascii="Courier New" w:eastAsia="Times New Roman" w:hAnsi="Courier New" w:cs="Courier New"/>
+                <w:color w:val="BCBEC4"/>
+                <w:sz w:val="20"/>
+                <w:szCs w:val="20"/>
+              </w:rPr>
+              <w:t>.</w:t>
+            </w:r>
+            <w:r>
+              <w:rPr>
+                <w:rFonts w:ascii="Courier New" w:eastAsia="Times New Roman" w:hAnsi="Courier New" w:cs="Courier New"/>
+                <w:color w:val="C77DBB"/>
+                <w:sz w:val="20"/>
+                <w:szCs w:val="20"/>
+              </w:rPr>
+              <w:t>_password</w:t>
+            </w:r>
+            <w:r>
+              <w:rPr>
+                <w:rFonts w:ascii="Courier New" w:eastAsia="Times New Roman" w:hAnsi="Courier New" w:cs="Courier New"/>
+                <w:color w:val="BCBEC4"/>
+                <w:sz w:val="20"/>
+                <w:szCs w:val="20"/>
+              </w:rPr>
+              <w:t>);</w:t>
+            </w:r>
+            <w:r>
+              <w:rPr>
+                <w:rFonts w:ascii="Courier New" w:eastAsia="Times New Roman" w:hAnsi="Courier New" w:cs="Courier New"/>
+                <w:color w:val="BCBEC4"/>
+                <w:sz w:val="20"/>
+                <w:szCs w:val="20"/>
+              </w:rPr>
+              <w:br/>
+            </w:r>
+            <w:r>
+              <w:rPr>
+                <w:rFonts w:ascii="Courier New" w:eastAsia="Times New Roman" w:hAnsi="Courier New" w:cs="Courier New"/>
+                <w:color w:val="BCBEC4"/>
+                <w:sz w:val="20"/>
+                <w:szCs w:val="20"/>
+              </w:rPr>
+              <w:br/>
+              <w:t xml:space="preserve">  </w:t>
+            </w:r>
+            <w:r>
+              <w:rPr>
+                <w:rFonts w:ascii="Courier New" w:eastAsia="Times New Roman" w:hAnsi="Courier New" w:cs="Courier New"/>
+                <w:color w:val="7A7E85"/>
+                <w:sz w:val="20"/>
+                <w:szCs w:val="20"/>
+              </w:rPr>
+              <w:t xml:space="preserve">// </w:t>
+            </w:r>
+            <w:r>
+              <w:rPr>
+                <w:rFonts w:ascii="Courier New" w:eastAsia="Times New Roman" w:hAnsi="Courier New" w:cs="Courier New"/>
+                <w:i/>
+                <w:iCs/>
+                <w:color w:val="8BB33D"/>
+                <w:sz w:val="20"/>
+                <w:szCs w:val="20"/>
+              </w:rPr>
+              <w:t>TODO: Getter and Setter</w:t>
+            </w:r>
+            <w:r>
+              <w:rPr>
+                <w:rFonts w:ascii="Courier New" w:eastAsia="Times New Roman" w:hAnsi="Courier New" w:cs="Courier New"/>
+                <w:i/>
+                <w:iCs/>
+                <w:color w:val="8BB33D"/>
+                <w:sz w:val="20"/>
+                <w:szCs w:val="20"/>
+              </w:rPr>
+              <w:br/>
+              <w:t xml:space="preserve">  </w:t>
+            </w:r>
+            <w:r>
+              <w:rPr>
+                <w:rFonts w:ascii="Courier New" w:eastAsia="Times New Roman" w:hAnsi="Courier New" w:cs="Courier New"/>
+                <w:color w:val="7A7E85"/>
+                <w:sz w:val="20"/>
+                <w:szCs w:val="20"/>
+              </w:rPr>
+              <w:t>// No Getter =&gt; can't print</w:t>
+            </w:r>
+            <w:r>
+              <w:rPr>
+                <w:rFonts w:ascii="Courier New" w:eastAsia="Times New Roman" w:hAnsi="Courier New" w:cs="Courier New"/>
+                <w:color w:val="7A7E85"/>
+                <w:sz w:val="20"/>
+                <w:szCs w:val="20"/>
+              </w:rPr>
+              <w:br/>
+              <w:t xml:space="preserve">  // No Setter =&gt; can't change</w:t>
+            </w:r>
+            <w:r>
+              <w:rPr>
+                <w:rFonts w:ascii="Courier New" w:eastAsia="Times New Roman" w:hAnsi="Courier New" w:cs="Courier New"/>
+                <w:color w:val="7A7E85"/>
+                <w:sz w:val="20"/>
+                <w:szCs w:val="20"/>
+              </w:rPr>
+              <w:br/>
+              <w:t xml:space="preserve">  </w:t>
+            </w:r>
+            <w:r>
+              <w:rPr>
+                <w:rFonts w:ascii="Courier New" w:eastAsia="Times New Roman" w:hAnsi="Courier New" w:cs="Courier New"/>
+                <w:color w:val="BCBEC4"/>
+                <w:sz w:val="20"/>
+                <w:szCs w:val="20"/>
+              </w:rPr>
+              <w:t xml:space="preserve">String </w:t>
+            </w:r>
+            <w:r>
+              <w:rPr>
+                <w:rFonts w:ascii="Courier New" w:eastAsia="Times New Roman" w:hAnsi="Courier New" w:cs="Courier New"/>
+                <w:color w:val="CF8E6D"/>
+                <w:sz w:val="20"/>
+                <w:szCs w:val="20"/>
+              </w:rPr>
+              <w:t xml:space="preserve">get </w:t>
+            </w:r>
+            <w:r>
+              <w:rPr>
+                <w:rFonts w:ascii="Courier New" w:eastAsia="Times New Roman" w:hAnsi="Courier New" w:cs="Courier New"/>
+                <w:color w:val="C77DBB"/>
+                <w:sz w:val="20"/>
+                <w:szCs w:val="20"/>
+              </w:rPr>
+              <w:t xml:space="preserve">password </w:t>
+            </w:r>
+            <w:r>
+              <w:rPr>
+                <w:rFonts w:ascii="Courier New" w:eastAsia="Times New Roman" w:hAnsi="Courier New" w:cs="Courier New"/>
+                <w:color w:val="BCBEC4"/>
+                <w:sz w:val="20"/>
+                <w:szCs w:val="20"/>
+              </w:rPr>
+              <w:t xml:space="preserve">=&gt; </w:t>
+            </w:r>
+            <w:r>
+              <w:rPr>
+                <w:rFonts w:ascii="Courier New" w:eastAsia="Times New Roman" w:hAnsi="Courier New" w:cs="Courier New"/>
+                <w:color w:val="C77DBB"/>
+                <w:sz w:val="20"/>
+                <w:szCs w:val="20"/>
+              </w:rPr>
+              <w:t>_password</w:t>
+            </w:r>
+            <w:r>
+              <w:rPr>
+                <w:rFonts w:ascii="Courier New" w:eastAsia="Times New Roman" w:hAnsi="Courier New" w:cs="Courier New"/>
+                <w:color w:val="BCBEC4"/>
+                <w:sz w:val="20"/>
+                <w:szCs w:val="20"/>
+              </w:rPr>
+              <w:t>;</w:t>
+            </w:r>
+            <w:r>
+              <w:rPr>
+                <w:rFonts w:ascii="Courier New" w:eastAsia="Times New Roman" w:hAnsi="Courier New" w:cs="Courier New"/>
+                <w:color w:val="BCBEC4"/>
+                <w:sz w:val="20"/>
+                <w:szCs w:val="20"/>
+              </w:rPr>
+              <w:br/>
+            </w:r>
+            <w:r>
+              <w:rPr>
+                <w:rFonts w:ascii="Courier New" w:eastAsia="Times New Roman" w:hAnsi="Courier New" w:cs="Courier New"/>
+                <w:color w:val="BCBEC4"/>
+                <w:sz w:val="20"/>
+                <w:szCs w:val="20"/>
+              </w:rPr>
+              <w:br/>
+              <w:t xml:space="preserve">  </w:t>
+            </w:r>
+            <w:r>
+              <w:rPr>
+                <w:rFonts w:ascii="Courier New" w:eastAsia="Times New Roman" w:hAnsi="Courier New" w:cs="Courier New"/>
+                <w:color w:val="CF8E6D"/>
+                <w:sz w:val="20"/>
+                <w:szCs w:val="20"/>
+              </w:rPr>
+              <w:t xml:space="preserve">set </w:t>
+            </w:r>
+            <w:r>
+              <w:rPr>
+                <w:rFonts w:ascii="Courier New" w:eastAsia="Times New Roman" w:hAnsi="Courier New" w:cs="Courier New"/>
+                <w:color w:val="C77DBB"/>
+                <w:sz w:val="20"/>
+                <w:szCs w:val="20"/>
+              </w:rPr>
+              <w:t>password</w:t>
+            </w:r>
+            <w:r>
+              <w:rPr>
+                <w:rFonts w:ascii="Courier New" w:eastAsia="Times New Roman" w:hAnsi="Courier New" w:cs="Courier New"/>
+                <w:color w:val="BCBEC4"/>
+                <w:sz w:val="20"/>
+                <w:szCs w:val="20"/>
+              </w:rPr>
+              <w:t>(String value) {</w:t>
+            </w:r>
+            <w:r>
+              <w:rPr>
+                <w:rFonts w:ascii="Courier New" w:eastAsia="Times New Roman" w:hAnsi="Courier New" w:cs="Courier New"/>
+                <w:color w:val="BCBEC4"/>
+                <w:sz w:val="20"/>
+                <w:szCs w:val="20"/>
+              </w:rPr>
+              <w:br/>
+              <w:t xml:space="preserve">    </w:t>
+            </w:r>
+            <w:r>
+              <w:rPr>
+                <w:rFonts w:ascii="Courier New" w:eastAsia="Times New Roman" w:hAnsi="Courier New" w:cs="Courier New"/>
+                <w:color w:val="C77DBB"/>
+                <w:sz w:val="20"/>
+                <w:szCs w:val="20"/>
+              </w:rPr>
+              <w:t xml:space="preserve">_password </w:t>
+            </w:r>
+            <w:r>
+              <w:rPr>
+                <w:rFonts w:ascii="Courier New" w:eastAsia="Times New Roman" w:hAnsi="Courier New" w:cs="Courier New"/>
+                <w:color w:val="BCBEC4"/>
+                <w:sz w:val="20"/>
+                <w:szCs w:val="20"/>
+              </w:rPr>
+              <w:t>= value;</w:t>
+            </w:r>
+            <w:r>
+              <w:rPr>
+                <w:rFonts w:ascii="Courier New" w:eastAsia="Times New Roman" w:hAnsi="Courier New" w:cs="Courier New"/>
+                <w:color w:val="BCBEC4"/>
+                <w:sz w:val="20"/>
+                <w:szCs w:val="20"/>
+              </w:rPr>
+              <w:br/>
+              <w:t xml:space="preserve">  }</w:t>
+            </w:r>
+            <w:r>
+              <w:rPr>
+                <w:rFonts w:ascii="Courier New" w:eastAsia="Times New Roman" w:hAnsi="Courier New" w:cs="Courier New"/>
+                <w:color w:val="BCBEC4"/>
+                <w:sz w:val="20"/>
+                <w:szCs w:val="20"/>
+              </w:rPr>
+              <w:br/>
+            </w:r>
+            <w:r>
+              <w:rPr>
+                <w:rFonts w:ascii="Courier New" w:eastAsia="Times New Roman" w:hAnsi="Courier New" w:cs="Courier New"/>
+                <w:color w:val="BCBEC4"/>
+                <w:sz w:val="20"/>
+                <w:szCs w:val="20"/>
+              </w:rPr>
+              <w:br/>
+              <w:t xml:space="preserve">  </w:t>
+            </w:r>
+            <w:r>
+              <w:rPr>
+                <w:rFonts w:ascii="Courier New" w:eastAsia="Times New Roman" w:hAnsi="Courier New" w:cs="Courier New"/>
+                <w:color w:val="7A7E85"/>
+                <w:sz w:val="20"/>
+                <w:szCs w:val="20"/>
+              </w:rPr>
+              <w:t xml:space="preserve">// </w:t>
+            </w:r>
+            <w:r>
+              <w:rPr>
+                <w:rFonts w:ascii="Courier New" w:eastAsia="Times New Roman" w:hAnsi="Courier New" w:cs="Courier New"/>
+                <w:i/>
+                <w:iCs/>
+                <w:color w:val="8BB33D"/>
+                <w:sz w:val="20"/>
+                <w:szCs w:val="20"/>
+              </w:rPr>
+              <w:t>TODO: Display info using toString</w:t>
+            </w:r>
+            <w:r>
+              <w:rPr>
+                <w:rFonts w:ascii="Courier New" w:eastAsia="Times New Roman" w:hAnsi="Courier New" w:cs="Courier New"/>
+                <w:i/>
+                <w:iCs/>
+                <w:color w:val="8BB33D"/>
+                <w:sz w:val="20"/>
+                <w:szCs w:val="20"/>
+              </w:rPr>
+              <w:br/>
+              <w:t xml:space="preserve">  </w:t>
+            </w:r>
+            <w:r>
+              <w:rPr>
+                <w:rFonts w:ascii="Courier New" w:eastAsia="Times New Roman" w:hAnsi="Courier New" w:cs="Courier New"/>
+                <w:color w:val="B3AE60"/>
+                <w:sz w:val="20"/>
+                <w:szCs w:val="20"/>
+              </w:rPr>
+              <w:t>@override</w:t>
+            </w:r>
+            <w:r>
+              <w:rPr>
+                <w:rFonts w:ascii="Courier New" w:eastAsia="Times New Roman" w:hAnsi="Courier New" w:cs="Courier New"/>
+                <w:color w:val="B3AE60"/>
+                <w:sz w:val="20"/>
+                <w:szCs w:val="20"/>
+              </w:rPr>
+              <w:br/>
+              <w:t xml:space="preserve">  </w:t>
+            </w:r>
+            <w:r>
+              <w:rPr>
+                <w:rFonts w:ascii="Courier New" w:eastAsia="Times New Roman" w:hAnsi="Courier New" w:cs="Courier New"/>
+                <w:color w:val="BCBEC4"/>
+                <w:sz w:val="20"/>
+                <w:szCs w:val="20"/>
+              </w:rPr>
+              <w:t xml:space="preserve">String </w:t>
+            </w:r>
+            <w:r>
+              <w:rPr>
+                <w:rFonts w:ascii="Courier New" w:eastAsia="Times New Roman" w:hAnsi="Courier New" w:cs="Courier New"/>
+                <w:color w:val="57AAF7"/>
+                <w:sz w:val="20"/>
+                <w:szCs w:val="20"/>
+              </w:rPr>
+              <w:t>toString</w:t>
+            </w:r>
+            <w:r>
+              <w:rPr>
+                <w:rFonts w:ascii="Courier New" w:eastAsia="Times New Roman" w:hAnsi="Courier New" w:cs="Courier New"/>
+                <w:color w:val="BCBEC4"/>
+                <w:sz w:val="20"/>
+                <w:szCs w:val="20"/>
+              </w:rPr>
+              <w:t>() {</w:t>
+            </w:r>
+            <w:r>
+              <w:rPr>
+                <w:rFonts w:ascii="Courier New" w:eastAsia="Times New Roman" w:hAnsi="Courier New" w:cs="Courier New"/>
+                <w:color w:val="BCBEC4"/>
+                <w:sz w:val="20"/>
+                <w:szCs w:val="20"/>
+              </w:rPr>
+              <w:br/>
+              <w:t xml:space="preserve">    </w:t>
+            </w:r>
+            <w:r>
+              <w:rPr>
+                <w:rFonts w:ascii="Courier New" w:eastAsia="Times New Roman" w:hAnsi="Courier New" w:cs="Courier New"/>
+                <w:color w:val="7A7E85"/>
+                <w:sz w:val="20"/>
+                <w:szCs w:val="20"/>
+              </w:rPr>
+              <w:t xml:space="preserve">// </w:t>
+            </w:r>
+            <w:r>
+              <w:rPr>
+                <w:rFonts w:ascii="Courier New" w:eastAsia="Times New Roman" w:hAnsi="Courier New" w:cs="Courier New"/>
+                <w:i/>
+                <w:iCs/>
+                <w:color w:val="8BB33D"/>
+                <w:sz w:val="20"/>
+                <w:szCs w:val="20"/>
+              </w:rPr>
+              <w:t>TODO: implement toString</w:t>
+            </w:r>
+            <w:r>
+              <w:rPr>
+                <w:rFonts w:ascii="Courier New" w:eastAsia="Times New Roman" w:hAnsi="Courier New" w:cs="Courier New"/>
+                <w:i/>
+                <w:iCs/>
+                <w:color w:val="8BB33D"/>
+                <w:sz w:val="20"/>
+                <w:szCs w:val="20"/>
+              </w:rPr>
+              <w:br/>
+              <w:t xml:space="preserve">    </w:t>
+            </w:r>
+            <w:r>
+              <w:rPr>
+                <w:rFonts w:ascii="Courier New" w:eastAsia="Times New Roman" w:hAnsi="Courier New" w:cs="Courier New"/>
+                <w:color w:val="7A7E85"/>
+                <w:sz w:val="20"/>
+                <w:szCs w:val="20"/>
+              </w:rPr>
+              <w:t>// Check admin</w:t>
+            </w:r>
+            <w:r>
+              <w:rPr>
+                <w:rFonts w:ascii="Courier New" w:eastAsia="Times New Roman" w:hAnsi="Courier New" w:cs="Courier New"/>
+                <w:color w:val="7A7E85"/>
+                <w:sz w:val="20"/>
+                <w:szCs w:val="20"/>
+              </w:rPr>
+              <w:br/>
+              <w:t xml:space="preserve">    </w:t>
+            </w:r>
+            <w:r>
+              <w:rPr>
+                <w:rFonts w:ascii="Courier New" w:eastAsia="Times New Roman" w:hAnsi="Courier New" w:cs="Courier New"/>
+                <w:color w:val="CF8E6D"/>
+                <w:sz w:val="20"/>
+                <w:szCs w:val="20"/>
+              </w:rPr>
+              <w:t xml:space="preserve">return </w:t>
+            </w:r>
+            <w:r>
+              <w:rPr>
+                <w:rFonts w:ascii="Courier New" w:eastAsia="Times New Roman" w:hAnsi="Courier New" w:cs="Courier New"/>
+                <w:color w:val="BCBEC4"/>
+                <w:sz w:val="20"/>
+                <w:szCs w:val="20"/>
+              </w:rPr>
+              <w:t>(</w:t>
+            </w:r>
+            <w:r>
+              <w:rPr>
+                <w:rFonts w:ascii="Courier New" w:eastAsia="Times New Roman" w:hAnsi="Courier New" w:cs="Courier New"/>
+                <w:color w:val="C77DBB"/>
+                <w:sz w:val="20"/>
+                <w:szCs w:val="20"/>
+              </w:rPr>
+              <w:t xml:space="preserve">name </w:t>
+            </w:r>
+            <w:r>
+              <w:rPr>
+                <w:rFonts w:ascii="Courier New" w:eastAsia="Times New Roman" w:hAnsi="Courier New" w:cs="Courier New"/>
+                <w:color w:val="BCBEC4"/>
+                <w:sz w:val="20"/>
+                <w:szCs w:val="20"/>
+              </w:rPr>
+              <w:t xml:space="preserve">== </w:t>
+            </w:r>
+            <w:r>
+              <w:rPr>
+                <w:rFonts w:ascii="Courier New" w:eastAsia="Times New Roman" w:hAnsi="Courier New" w:cs="Courier New"/>
+                <w:color w:val="6AAB73"/>
+                <w:sz w:val="20"/>
+                <w:szCs w:val="20"/>
+              </w:rPr>
+              <w:t>'admin'</w:t>
+            </w:r>
+            <w:r>
+              <w:rPr>
+                <w:rFonts w:ascii="Courier New" w:eastAsia="Times New Roman" w:hAnsi="Courier New" w:cs="Courier New"/>
+                <w:color w:val="BCBEC4"/>
+                <w:sz w:val="20"/>
+                <w:szCs w:val="20"/>
+              </w:rPr>
+              <w:t>) ?</w:t>
+            </w:r>
+            <w:r>
+              <w:rPr>
+                <w:rFonts w:ascii="Courier New" w:eastAsia="Times New Roman" w:hAnsi="Courier New" w:cs="Courier New"/>
+                <w:color w:val="BCBEC4"/>
+                <w:sz w:val="20"/>
+                <w:szCs w:val="20"/>
+              </w:rPr>
+              <w:br/>
+              <w:t xml:space="preserve">    </w:t>
+            </w:r>
+            <w:r>
+              <w:rPr>
+                <w:rFonts w:ascii="Courier New" w:eastAsia="Times New Roman" w:hAnsi="Courier New" w:cs="Courier New"/>
+                <w:color w:val="6AAB73"/>
+                <w:sz w:val="20"/>
+                <w:szCs w:val="20"/>
+              </w:rPr>
+              <w:t>'</w:t>
+            </w:r>
+            <w:r>
+              <w:rPr>
+                <w:rFonts w:ascii="Courier New" w:eastAsia="Times New Roman" w:hAnsi="Courier New" w:cs="Courier New"/>
+                <w:color w:val="BCBEC4"/>
+                <w:sz w:val="20"/>
+                <w:szCs w:val="20"/>
+              </w:rPr>
+              <w:t>$</w:t>
+            </w:r>
+            <w:r>
+              <w:rPr>
+                <w:rFonts w:ascii="Courier New" w:eastAsia="Times New Roman" w:hAnsi="Courier New" w:cs="Courier New"/>
+                <w:color w:val="C77DBB"/>
+                <w:sz w:val="20"/>
+                <w:szCs w:val="20"/>
+              </w:rPr>
+              <w:t>id</w:t>
+            </w:r>
+            <w:r>
+              <w:rPr>
+                <w:rFonts w:ascii="Courier New" w:eastAsia="Times New Roman" w:hAnsi="Courier New" w:cs="Courier New"/>
+                <w:color w:val="6AAB73"/>
+                <w:sz w:val="20"/>
+                <w:szCs w:val="20"/>
+              </w:rPr>
+              <w:t xml:space="preserve"> - </w:t>
+            </w:r>
+            <w:r>
+              <w:rPr>
+                <w:rFonts w:ascii="Courier New" w:eastAsia="Times New Roman" w:hAnsi="Courier New" w:cs="Courier New"/>
+                <w:color w:val="BCBEC4"/>
+                <w:sz w:val="20"/>
+                <w:szCs w:val="20"/>
+              </w:rPr>
+              <w:t>$</w:t>
+            </w:r>
+            <w:r>
+              <w:rPr>
+                <w:rFonts w:ascii="Courier New" w:eastAsia="Times New Roman" w:hAnsi="Courier New" w:cs="Courier New"/>
+                <w:color w:val="C77DBB"/>
+                <w:sz w:val="20"/>
+                <w:szCs w:val="20"/>
+              </w:rPr>
+              <w:t>name</w:t>
+            </w:r>
+            <w:r>
+              <w:rPr>
+                <w:rFonts w:ascii="Courier New" w:eastAsia="Times New Roman" w:hAnsi="Courier New" w:cs="Courier New"/>
+                <w:color w:val="6AAB73"/>
+                <w:sz w:val="20"/>
+                <w:szCs w:val="20"/>
+              </w:rPr>
+              <w:t xml:space="preserve"> - </w:t>
+            </w:r>
+            <w:r>
+              <w:rPr>
+                <w:rFonts w:ascii="Courier New" w:eastAsia="Times New Roman" w:hAnsi="Courier New" w:cs="Courier New"/>
+                <w:color w:val="BCBEC4"/>
+                <w:sz w:val="20"/>
+                <w:szCs w:val="20"/>
+              </w:rPr>
+              <w:t>$</w:t>
+            </w:r>
+            <w:r>
+              <w:rPr>
+                <w:rFonts w:ascii="Courier New" w:eastAsia="Times New Roman" w:hAnsi="Courier New" w:cs="Courier New"/>
+                <w:color w:val="C77DBB"/>
+                <w:sz w:val="20"/>
+                <w:szCs w:val="20"/>
+              </w:rPr>
+              <w:t>_password</w:t>
+            </w:r>
+            <w:r>
+              <w:rPr>
+                <w:rFonts w:ascii="Courier New" w:eastAsia="Times New Roman" w:hAnsi="Courier New" w:cs="Courier New"/>
+                <w:color w:val="6AAB73"/>
+                <w:sz w:val="20"/>
+                <w:szCs w:val="20"/>
+              </w:rPr>
+              <w:t xml:space="preserve">' </w:t>
+            </w:r>
+            <w:r>
+              <w:rPr>
+                <w:rFonts w:ascii="Courier New" w:eastAsia="Times New Roman" w:hAnsi="Courier New" w:cs="Courier New"/>
+                <w:color w:val="BCBEC4"/>
+                <w:sz w:val="20"/>
+                <w:szCs w:val="20"/>
+              </w:rPr>
+              <w:t xml:space="preserve">: </w:t>
+            </w:r>
+            <w:r>
+              <w:rPr>
+                <w:rFonts w:ascii="Courier New" w:eastAsia="Times New Roman" w:hAnsi="Courier New" w:cs="Courier New"/>
+                <w:color w:val="6AAB73"/>
+                <w:sz w:val="20"/>
+                <w:szCs w:val="20"/>
+              </w:rPr>
+              <w:t>'</w:t>
+            </w:r>
+            <w:r>
+              <w:rPr>
+                <w:rFonts w:ascii="Courier New" w:eastAsia="Times New Roman" w:hAnsi="Courier New" w:cs="Courier New"/>
+                <w:color w:val="BCBEC4"/>
+                <w:sz w:val="20"/>
+                <w:szCs w:val="20"/>
+              </w:rPr>
+              <w:t>$</w:t>
+            </w:r>
+            <w:r>
+              <w:rPr>
+                <w:rFonts w:ascii="Courier New" w:eastAsia="Times New Roman" w:hAnsi="Courier New" w:cs="Courier New"/>
+                <w:color w:val="C77DBB"/>
+                <w:sz w:val="20"/>
+                <w:szCs w:val="20"/>
+              </w:rPr>
+              <w:t>id</w:t>
+            </w:r>
+            <w:r>
+              <w:rPr>
+                <w:rFonts w:ascii="Courier New" w:eastAsia="Times New Roman" w:hAnsi="Courier New" w:cs="Courier New"/>
+                <w:color w:val="6AAB73"/>
+                <w:sz w:val="20"/>
+                <w:szCs w:val="20"/>
+              </w:rPr>
+              <w:t xml:space="preserve"> - </w:t>
+            </w:r>
+            <w:r>
+              <w:rPr>
+                <w:rFonts w:ascii="Courier New" w:eastAsia="Times New Roman" w:hAnsi="Courier New" w:cs="Courier New"/>
+                <w:color w:val="BCBEC4"/>
+                <w:sz w:val="20"/>
+                <w:szCs w:val="20"/>
+              </w:rPr>
+              <w:t>$</w:t>
+            </w:r>
+            <w:r>
+              <w:rPr>
+                <w:rFonts w:ascii="Courier New" w:eastAsia="Times New Roman" w:hAnsi="Courier New" w:cs="Courier New"/>
+                <w:color w:val="C77DBB"/>
+                <w:sz w:val="20"/>
+                <w:szCs w:val="20"/>
+              </w:rPr>
+              <w:t>name</w:t>
+            </w:r>
+            <w:r>
+              <w:rPr>
+                <w:rFonts w:ascii="Courier New" w:eastAsia="Times New Roman" w:hAnsi="Courier New" w:cs="Courier New"/>
+                <w:color w:val="6AAB73"/>
+                <w:sz w:val="20"/>
+                <w:szCs w:val="20"/>
+              </w:rPr>
+              <w:t>'</w:t>
+            </w:r>
+            <w:r>
+              <w:rPr>
+                <w:rFonts w:ascii="Courier New" w:eastAsia="Times New Roman" w:hAnsi="Courier New" w:cs="Courier New"/>
+                <w:color w:val="BCBEC4"/>
+                <w:sz w:val="20"/>
+                <w:szCs w:val="20"/>
+              </w:rPr>
+              <w:t>;</w:t>
+            </w:r>
+            <w:r>
+              <w:rPr>
+                <w:rFonts w:ascii="Courier New" w:eastAsia="Times New Roman" w:hAnsi="Courier New" w:cs="Courier New"/>
+                <w:color w:val="BCBEC4"/>
+                <w:sz w:val="20"/>
+                <w:szCs w:val="20"/>
+              </w:rPr>
+              <w:br/>
+              <w:t xml:space="preserve">  }</w:t>
+            </w:r>
+            <w:r>
+              <w:rPr>
+                <w:rFonts w:ascii="Courier New" w:eastAsia="Times New Roman" w:hAnsi="Courier New" w:cs="Courier New"/>
+                <w:color w:val="BCBEC4"/>
+                <w:sz w:val="20"/>
+                <w:szCs w:val="20"/>
+              </w:rPr>
+              <w:br/>
+              <w:t>}</w:t>
+            </w:r>
+          </w:p>
+        </w:tc>
+      </w:tr>
+    </w:tbl>
+    <w:p>
+      <w:pPr>
+        <w:pStyle w:val="Caption"/>
+      </w:pPr>
+      <w:r>
+        <w:t>Class User chứa 3 thuộc tính (2 public: name, id; 1 private: password), một constructor function, getter and setter function, và một method.</w:t>
+      </w:r>
+    </w:p>
+    <w:p>
+      <w:r>
+        <w:t>Hàm main():</w:t>
+      </w:r>
+    </w:p>
+    <w:tbl>
+      <w:tblPr>
+        <w:tblStyle w:val="TableGrid"/>
+        <w:tblW w:w="0" w:type="auto"/>
+        <w:tblLook w:val="04A0" w:firstRow="1" w:lastRow="0" w:firstColumn="1" w:lastColumn="0" w:noHBand="0" w:noVBand="1"/>
+      </w:tblPr>
+      <w:tblGrid>
+        <w:gridCol w:w="9350"/>
+      </w:tblGrid>
+      <w:tr>
+        <w:tc>
+          <w:tcPr>
+            <w:tcW w:w="9350" w:type="dxa"/>
+            <w:shd w:val="clear" w:color="auto" w:fill="262626" w:themeFill="text1" w:themeFillTint="D9"/>
+          </w:tcPr>
+          <w:p>
+            <w:pPr>
+              <w:keepNext/>
+              <w:shd w:val="clear" w:color="auto" w:fill="1E1F22"/>
+              <w:tabs>
+                <w:tab w:val="left" w:pos="916"/>
+                <w:tab w:val="left" w:pos="1832"/>
+                <w:tab w:val="left" w:pos="2748"/>
+                <w:tab w:val="left" w:pos="3664"/>
+                <w:tab w:val="left" w:pos="4580"/>
+                <w:tab w:val="left" w:pos="5496"/>
+                <w:tab w:val="left" w:pos="6412"/>
+                <w:tab w:val="left" w:pos="7328"/>
+                <w:tab w:val="left" w:pos="8244"/>
+                <w:tab w:val="left" w:pos="9160"/>
+                <w:tab w:val="left" w:pos="10076"/>
+                <w:tab w:val="left" w:pos="10992"/>
+                <w:tab w:val="left" w:pos="11908"/>
+                <w:tab w:val="left" w:pos="12824"/>
+                <w:tab w:val="left" w:pos="13740"/>
+                <w:tab w:val="left" w:pos="14656"/>
+              </w:tabs>
+              <w:jc w:val="left"/>
+              <w:rPr>
+                <w:rFonts w:ascii="Courier New" w:eastAsia="Times New Roman" w:hAnsi="Courier New" w:cs="Courier New"/>
+                <w:color w:val="BCBEC4"/>
+                <w:sz w:val="20"/>
+                <w:szCs w:val="20"/>
+              </w:rPr>
+            </w:pPr>
+            <w:r>
+              <w:rPr>
+                <w:rFonts w:ascii="Courier New" w:eastAsia="Times New Roman" w:hAnsi="Courier New" w:cs="Courier New"/>
+                <w:color w:val="CF8E6D"/>
+                <w:sz w:val="20"/>
+                <w:szCs w:val="20"/>
+              </w:rPr>
+              <w:t xml:space="preserve">void </w:t>
+            </w:r>
+            <w:r>
+              <w:rPr>
+                <w:rFonts w:ascii="Courier New" w:eastAsia="Times New Roman" w:hAnsi="Courier New" w:cs="Courier New"/>
+                <w:color w:val="56A8F5"/>
+                <w:sz w:val="20"/>
+                <w:szCs w:val="20"/>
+              </w:rPr>
+              <w:t>main</w:t>
+            </w:r>
+            <w:r>
+              <w:rPr>
+                <w:rFonts w:ascii="Courier New" w:eastAsia="Times New Roman" w:hAnsi="Courier New" w:cs="Courier New"/>
+                <w:color w:val="BCBEC4"/>
+                <w:sz w:val="20"/>
+                <w:szCs w:val="20"/>
+              </w:rPr>
+              <w:t>() {</w:t>
+            </w:r>
+            <w:r>
+              <w:rPr>
+                <w:rFonts w:ascii="Courier New" w:eastAsia="Times New Roman" w:hAnsi="Courier New" w:cs="Courier New"/>
+                <w:color w:val="BCBEC4"/>
+                <w:sz w:val="20"/>
+                <w:szCs w:val="20"/>
+              </w:rPr>
+              <w:br/>
+              <w:t xml:space="preserve">  User user_0 = </w:t>
+            </w:r>
+            <w:r>
+              <w:rPr>
+                <w:rFonts w:ascii="Courier New" w:eastAsia="Times New Roman" w:hAnsi="Courier New" w:cs="Courier New"/>
+                <w:color w:val="57AAF7"/>
+                <w:sz w:val="20"/>
+                <w:szCs w:val="20"/>
+              </w:rPr>
+              <w:t>User</w:t>
+            </w:r>
+            <w:r>
+              <w:rPr>
+                <w:rFonts w:ascii="Courier New" w:eastAsia="Times New Roman" w:hAnsi="Courier New" w:cs="Courier New"/>
+                <w:color w:val="BCBEC4"/>
+                <w:sz w:val="20"/>
+                <w:szCs w:val="20"/>
+              </w:rPr>
+              <w:t>(</w:t>
+            </w:r>
+            <w:r>
+              <w:rPr>
+                <w:rFonts w:ascii="Courier New" w:eastAsia="Times New Roman" w:hAnsi="Courier New" w:cs="Courier New"/>
+                <w:color w:val="2AACB8"/>
+                <w:sz w:val="20"/>
+                <w:szCs w:val="20"/>
+              </w:rPr>
+              <w:t>0</w:t>
+            </w:r>
+            <w:r>
+              <w:rPr>
+                <w:rFonts w:ascii="Courier New" w:eastAsia="Times New Roman" w:hAnsi="Courier New" w:cs="Courier New"/>
+                <w:color w:val="BCBEC4"/>
+                <w:sz w:val="20"/>
+                <w:szCs w:val="20"/>
+              </w:rPr>
+              <w:t xml:space="preserve">, </w:t>
+            </w:r>
+            <w:r>
+              <w:rPr>
+                <w:rFonts w:ascii="Courier New" w:eastAsia="Times New Roman" w:hAnsi="Courier New" w:cs="Courier New"/>
+                <w:color w:val="6AAB73"/>
+                <w:sz w:val="20"/>
+                <w:szCs w:val="20"/>
+              </w:rPr>
+              <w:t>'admin'</w:t>
+            </w:r>
+            <w:r>
+              <w:rPr>
+                <w:rFonts w:ascii="Courier New" w:eastAsia="Times New Roman" w:hAnsi="Courier New" w:cs="Courier New"/>
+                <w:color w:val="BCBEC4"/>
+                <w:sz w:val="20"/>
+                <w:szCs w:val="20"/>
+              </w:rPr>
+              <w:t xml:space="preserve">, </w:t>
+            </w:r>
+            <w:r>
+              <w:rPr>
+                <w:rFonts w:ascii="Courier New" w:eastAsia="Times New Roman" w:hAnsi="Courier New" w:cs="Courier New"/>
+                <w:color w:val="6AAB73"/>
+                <w:sz w:val="20"/>
+                <w:szCs w:val="20"/>
+              </w:rPr>
+              <w:t>'123'</w:t>
+            </w:r>
+            <w:r>
+              <w:rPr>
+                <w:rFonts w:ascii="Courier New" w:eastAsia="Times New Roman" w:hAnsi="Courier New" w:cs="Courier New"/>
+                <w:color w:val="BCBEC4"/>
+                <w:sz w:val="20"/>
+                <w:szCs w:val="20"/>
+              </w:rPr>
+              <w:t>);</w:t>
+            </w:r>
+            <w:r>
+              <w:rPr>
+                <w:rFonts w:ascii="Courier New" w:eastAsia="Times New Roman" w:hAnsi="Courier New" w:cs="Courier New"/>
+                <w:color w:val="BCBEC4"/>
+                <w:sz w:val="20"/>
+                <w:szCs w:val="20"/>
+              </w:rPr>
+              <w:br/>
+              <w:t xml:space="preserve">  </w:t>
+            </w:r>
+            <w:r>
+              <w:rPr>
+                <w:rFonts w:ascii="Courier New" w:eastAsia="Times New Roman" w:hAnsi="Courier New" w:cs="Courier New"/>
+                <w:color w:val="7A7E85"/>
+                <w:sz w:val="20"/>
+                <w:szCs w:val="20"/>
+              </w:rPr>
+              <w:t>// user_0.name = 'HTK';</w:t>
+            </w:r>
+            <w:r>
+              <w:rPr>
+                <w:rFonts w:ascii="Courier New" w:eastAsia="Times New Roman" w:hAnsi="Courier New" w:cs="Courier New"/>
+                <w:color w:val="7A7E85"/>
+                <w:sz w:val="20"/>
+                <w:szCs w:val="20"/>
+              </w:rPr>
+              <w:br/>
+              <w:t xml:space="preserve">  </w:t>
+            </w:r>
+            <w:r>
+              <w:rPr>
+                <w:rFonts w:ascii="Courier New" w:eastAsia="Times New Roman" w:hAnsi="Courier New" w:cs="Courier New"/>
+                <w:color w:val="BCBEC4"/>
+                <w:sz w:val="20"/>
+                <w:szCs w:val="20"/>
+              </w:rPr>
+              <w:t>user_0.</w:t>
+            </w:r>
+            <w:r>
+              <w:rPr>
+                <w:rFonts w:ascii="Courier New" w:eastAsia="Times New Roman" w:hAnsi="Courier New" w:cs="Courier New"/>
+                <w:color w:val="C77DBB"/>
+                <w:sz w:val="20"/>
+                <w:szCs w:val="20"/>
+              </w:rPr>
+              <w:t xml:space="preserve">id   </w:t>
+            </w:r>
+            <w:r>
+              <w:rPr>
+                <w:rFonts w:ascii="Courier New" w:eastAsia="Times New Roman" w:hAnsi="Courier New" w:cs="Courier New"/>
+                <w:color w:val="BCBEC4"/>
+                <w:sz w:val="20"/>
+                <w:szCs w:val="20"/>
+              </w:rPr>
+              <w:t xml:space="preserve">= </w:t>
+            </w:r>
+            <w:r>
+              <w:rPr>
+                <w:rFonts w:ascii="Courier New" w:eastAsia="Times New Roman" w:hAnsi="Courier New" w:cs="Courier New"/>
+                <w:color w:val="2AACB8"/>
+                <w:sz w:val="20"/>
+                <w:szCs w:val="20"/>
+              </w:rPr>
+              <w:t>1</w:t>
+            </w:r>
+            <w:r>
+              <w:rPr>
+                <w:rFonts w:ascii="Courier New" w:eastAsia="Times New Roman" w:hAnsi="Courier New" w:cs="Courier New"/>
+                <w:color w:val="BCBEC4"/>
+                <w:sz w:val="20"/>
+                <w:szCs w:val="20"/>
+              </w:rPr>
+              <w:t>;</w:t>
+            </w:r>
+            <w:r>
+              <w:rPr>
+                <w:rFonts w:ascii="Courier New" w:eastAsia="Times New Roman" w:hAnsi="Courier New" w:cs="Courier New"/>
+                <w:color w:val="BCBEC4"/>
+                <w:sz w:val="20"/>
+                <w:szCs w:val="20"/>
+              </w:rPr>
+              <w:br/>
+              <w:t xml:space="preserve">  user_0.</w:t>
+            </w:r>
+            <w:r>
+              <w:rPr>
+                <w:rFonts w:ascii="Courier New" w:eastAsia="Times New Roman" w:hAnsi="Courier New" w:cs="Courier New"/>
+                <w:color w:val="C77DBB"/>
+                <w:sz w:val="20"/>
+                <w:szCs w:val="20"/>
+              </w:rPr>
+              <w:t xml:space="preserve">password </w:t>
+            </w:r>
+            <w:r>
+              <w:rPr>
+                <w:rFonts w:ascii="Courier New" w:eastAsia="Times New Roman" w:hAnsi="Courier New" w:cs="Courier New"/>
+                <w:color w:val="BCBEC4"/>
+                <w:sz w:val="20"/>
+                <w:szCs w:val="20"/>
+              </w:rPr>
+              <w:t xml:space="preserve">= </w:t>
+            </w:r>
+            <w:r>
+              <w:rPr>
+                <w:rFonts w:ascii="Courier New" w:eastAsia="Times New Roman" w:hAnsi="Courier New" w:cs="Courier New"/>
+                <w:color w:val="6AAB73"/>
+                <w:sz w:val="20"/>
+                <w:szCs w:val="20"/>
+              </w:rPr>
+              <w:t>'1223'</w:t>
+            </w:r>
+            <w:r>
+              <w:rPr>
+                <w:rFonts w:ascii="Courier New" w:eastAsia="Times New Roman" w:hAnsi="Courier New" w:cs="Courier New"/>
+                <w:color w:val="BCBEC4"/>
+                <w:sz w:val="20"/>
+                <w:szCs w:val="20"/>
+              </w:rPr>
+              <w:t xml:space="preserve">; </w:t>
+            </w:r>
+            <w:r>
+              <w:rPr>
+                <w:rFonts w:ascii="Courier New" w:eastAsia="Times New Roman" w:hAnsi="Courier New" w:cs="Courier New"/>
+                <w:color w:val="7A7E85"/>
+                <w:sz w:val="20"/>
+                <w:szCs w:val="20"/>
+              </w:rPr>
+              <w:t>// Use Getter to change password.</w:t>
+            </w:r>
+            <w:r>
+              <w:rPr>
+                <w:rFonts w:ascii="Courier New" w:eastAsia="Times New Roman" w:hAnsi="Courier New" w:cs="Courier New"/>
+                <w:color w:val="7A7E85"/>
+                <w:sz w:val="20"/>
+                <w:szCs w:val="20"/>
+              </w:rPr>
+              <w:br/>
+            </w:r>
+            <w:r>
+              <w:rPr>
+                <w:rFonts w:ascii="Courier New" w:eastAsia="Times New Roman" w:hAnsi="Courier New" w:cs="Courier New"/>
+                <w:color w:val="7A7E85"/>
+                <w:sz w:val="20"/>
+                <w:szCs w:val="20"/>
+              </w:rPr>
+              <w:br/>
+              <w:t xml:space="preserve">  </w:t>
+            </w:r>
+            <w:r>
+              <w:rPr>
+                <w:rFonts w:ascii="Courier New" w:eastAsia="Times New Roman" w:hAnsi="Courier New" w:cs="Courier New"/>
+                <w:color w:val="BCBEC4"/>
+                <w:sz w:val="20"/>
+                <w:szCs w:val="20"/>
+              </w:rPr>
+              <w:t>print(user_0.toString());</w:t>
+            </w:r>
+            <w:r>
+              <w:rPr>
+                <w:rFonts w:ascii="Courier New" w:eastAsia="Times New Roman" w:hAnsi="Courier New" w:cs="Courier New"/>
+                <w:color w:val="BCBEC4"/>
+                <w:sz w:val="20"/>
+                <w:szCs w:val="20"/>
+              </w:rPr>
+              <w:br/>
+            </w:r>
+            <w:r>
+              <w:rPr>
+                <w:rFonts w:ascii="Courier New" w:eastAsia="Times New Roman" w:hAnsi="Courier New" w:cs="Courier New"/>
+                <w:color w:val="BCBEC4"/>
+                <w:sz w:val="20"/>
+                <w:szCs w:val="20"/>
+              </w:rPr>
+              <w:br/>
+              <w:t xml:space="preserve">  print(user_0.</w:t>
+            </w:r>
+            <w:r>
+              <w:rPr>
+                <w:rFonts w:ascii="Courier New" w:eastAsia="Times New Roman" w:hAnsi="Courier New" w:cs="Courier New"/>
+                <w:color w:val="C77DBB"/>
+                <w:sz w:val="20"/>
+                <w:szCs w:val="20"/>
+              </w:rPr>
+              <w:t>password</w:t>
+            </w:r>
+            <w:r>
+              <w:rPr>
+                <w:rFonts w:ascii="Courier New" w:eastAsia="Times New Roman" w:hAnsi="Courier New" w:cs="Courier New"/>
+                <w:color w:val="BCBEC4"/>
+                <w:sz w:val="20"/>
+                <w:szCs w:val="20"/>
+              </w:rPr>
+              <w:t xml:space="preserve">); </w:t>
+            </w:r>
+            <w:r>
+              <w:rPr>
+                <w:rFonts w:ascii="Courier New" w:eastAsia="Times New Roman" w:hAnsi="Courier New" w:cs="Courier New"/>
+                <w:color w:val="7A7E85"/>
+                <w:sz w:val="20"/>
+                <w:szCs w:val="20"/>
+              </w:rPr>
+              <w:t>// Use Setter to print password.</w:t>
+            </w:r>
+            <w:r>
+              <w:rPr>
+                <w:rFonts w:ascii="Courier New" w:eastAsia="Times New Roman" w:hAnsi="Courier New" w:cs="Courier New"/>
+                <w:color w:val="7A7E85"/>
+                <w:sz w:val="20"/>
+                <w:szCs w:val="20"/>
+              </w:rPr>
+              <w:br/>
+            </w:r>
+            <w:r>
+              <w:rPr>
+                <w:rFonts w:ascii="Courier New" w:eastAsia="Times New Roman" w:hAnsi="Courier New" w:cs="Courier New"/>
+                <w:color w:val="BCBEC4"/>
+                <w:sz w:val="20"/>
+                <w:szCs w:val="20"/>
+              </w:rPr>
+              <w:t>}</w:t>
+            </w:r>
+          </w:p>
+        </w:tc>
+      </w:tr>
+    </w:tbl>
+    <w:p>
+      <w:pPr>
+        <w:pStyle w:val="Caption"/>
+      </w:pPr>
+      <w:r>
+        <w:t>Chạy và xem kết quả: 1. Giữ nguyên, 2. Xoá hàm set, 3. Xoá hàm get =&gt; hiểu hơn =))</w:t>
+      </w:r>
+    </w:p>
+    <w:p>
+      <w:pPr>
+        <w:pStyle w:val="Heading3"/>
+        <w:numPr>
+          <w:ilvl w:val="1"/>
+          <w:numId w:val="8"/>
+        </w:numPr>
+        <w:rPr>
+          <w:b/>
+          <w:bCs/>
+        </w:rPr>
+      </w:pPr>
+      <w:r>
+        <w:rPr>
+          <w:b/>
+          <w:bCs/>
+        </w:rPr>
+        <w:t>Tính kế thừa</w:t>
+      </w:r>
+    </w:p>
+    <w:p/>
     <w:sectPr>
       <w:pgSz w:w="12240" w:h="15840"/>
       <w:pgMar w:top="1440" w:right="1440" w:bottom="1440" w:left="1440" w:header="720" w:footer="720" w:gutter="0"/>
@@ -11621,114 +15127,114 @@
   </w:abstractNum>
   <w:abstractNum w:abstractNumId="5" w15:restartNumberingAfterBreak="0">
     <w:nsid w:val="28BE424F"/>
-    <w:multiLevelType w:val="hybridMultilevel"/>
-    <w:tmpl w:val="54800A44"/>
-    <w:lvl w:ilvl="0" w:tplc="04090001">
+    <w:multiLevelType w:val="multilevel"/>
+    <w:tmpl w:val="0409001F"/>
+    <w:lvl w:ilvl="0">
       <w:start w:val="1"/>
-      <w:numFmt w:val="bullet"/>
-      <w:lvlText w:val=""/>
+      <w:numFmt w:val="decimal"/>
+      <w:lvlText w:val="%1."/>
       <w:lvlJc w:val="left"/>
       <w:pPr>
-        <w:ind w:left="720" w:hanging="360"/>
+        <w:ind w:left="360" w:hanging="360"/>
       </w:pPr>
       <w:rPr>
-        <w:rFonts w:ascii="Symbol" w:hAnsi="Symbol" w:hint="default"/>
+        <w:rFonts w:hint="default"/>
       </w:rPr>
     </w:lvl>
-    <w:lvl w:ilvl="1" w:tplc="04090003" w:tentative="1">
+    <w:lvl w:ilvl="1">
       <w:start w:val="1"/>
-      <w:numFmt w:val="bullet"/>
-      <w:lvlText w:val="o"/>
+      <w:numFmt w:val="decimal"/>
+      <w:lvlText w:val="%1.%2."/>
       <w:lvlJc w:val="left"/>
       <w:pPr>
-        <w:ind w:left="1440" w:hanging="360"/>
+        <w:ind w:left="792" w:hanging="432"/>
       </w:pPr>
       <w:rPr>
-        <w:rFonts w:ascii="Courier New" w:hAnsi="Courier New" w:cs="Courier New" w:hint="default"/>
+        <w:rFonts w:hint="default"/>
       </w:rPr>
     </w:lvl>
-    <w:lvl w:ilvl="2" w:tplc="04090005" w:tentative="1">
+    <w:lvl w:ilvl="2">
       <w:start w:val="1"/>
-      <w:numFmt w:val="bullet"/>
-      <w:lvlText w:val=""/>
+      <w:numFmt w:val="decimal"/>
+      <w:lvlText w:val="%1.%2.%3."/>
       <w:lvlJc w:val="left"/>
       <w:pPr>
-        <w:ind w:left="2160" w:hanging="360"/>
+        <w:ind w:left="1224" w:hanging="504"/>
       </w:pPr>
       <w:rPr>
-        <w:rFonts w:ascii="Wingdings" w:hAnsi="Wingdings" w:hint="default"/>
+        <w:rFonts w:hint="default"/>
       </w:rPr>
     </w:lvl>
-    <w:lvl w:ilvl="3" w:tplc="04090001" w:tentative="1">
+    <w:lvl w:ilvl="3">
       <w:start w:val="1"/>
-      <w:numFmt w:val="bullet"/>
-      <w:lvlText w:val=""/>
+      <w:numFmt w:val="decimal"/>
+      <w:lvlText w:val="%1.%2.%3.%4."/>
       <w:lvlJc w:val="left"/>
       <w:pPr>
-        <w:ind w:left="2880" w:hanging="360"/>
+        <w:ind w:left="1728" w:hanging="648"/>
       </w:pPr>
       <w:rPr>
-        <w:rFonts w:ascii="Symbol" w:hAnsi="Symbol" w:hint="default"/>
+        <w:rFonts w:hint="default"/>
       </w:rPr>
     </w:lvl>
-    <w:lvl w:ilvl="4" w:tplc="04090003" w:tentative="1">
+    <w:lvl w:ilvl="4">
       <w:start w:val="1"/>
-      <w:numFmt w:val="bullet"/>
-      <w:lvlText w:val="o"/>
+      <w:numFmt w:val="decimal"/>
+      <w:lvlText w:val="%1.%2.%3.%4.%5."/>
       <w:lvlJc w:val="left"/>
       <w:pPr>
-        <w:ind w:left="3600" w:hanging="360"/>
+        <w:ind w:left="2232" w:hanging="792"/>
       </w:pPr>
       <w:rPr>
-        <w:rFonts w:ascii="Courier New" w:hAnsi="Courier New" w:cs="Courier New" w:hint="default"/>
+        <w:rFonts w:hint="default"/>
       </w:rPr>
     </w:lvl>
-    <w:lvl w:ilvl="5" w:tplc="04090005" w:tentative="1">
+    <w:lvl w:ilvl="5">
       <w:start w:val="1"/>
-      <w:numFmt w:val="bullet"/>
-      <w:lvlText w:val=""/>
+      <w:numFmt w:val="decimal"/>
+      <w:lvlText w:val="%1.%2.%3.%4.%5.%6."/>
       <w:lvlJc w:val="left"/>
       <w:pPr>
-        <w:ind w:left="4320" w:hanging="360"/>
+        <w:ind w:left="2736" w:hanging="936"/>
       </w:pPr>
       <w:rPr>
-        <w:rFonts w:ascii="Wingdings" w:hAnsi="Wingdings" w:hint="default"/>
+        <w:rFonts w:hint="default"/>
       </w:rPr>
     </w:lvl>
-    <w:lvl w:ilvl="6" w:tplc="04090001" w:tentative="1">
+    <w:lvl w:ilvl="6">
       <w:start w:val="1"/>
-      <w:numFmt w:val="bullet"/>
-      <w:lvlText w:val=""/>
+      <w:numFmt w:val="decimal"/>
+      <w:lvlText w:val="%1.%2.%3.%4.%5.%6.%7."/>
       <w:lvlJc w:val="left"/>
       <w:pPr>
-        <w:ind w:left="5040" w:hanging="360"/>
+        <w:ind w:left="3240" w:hanging="1080"/>
       </w:pPr>
       <w:rPr>
-        <w:rFonts w:ascii="Symbol" w:hAnsi="Symbol" w:hint="default"/>
+        <w:rFonts w:hint="default"/>
       </w:rPr>
     </w:lvl>
-    <w:lvl w:ilvl="7" w:tplc="04090003" w:tentative="1">
+    <w:lvl w:ilvl="7">
       <w:start w:val="1"/>
-      <w:numFmt w:val="bullet"/>
-      <w:lvlText w:val="o"/>
+      <w:numFmt w:val="decimal"/>
+      <w:lvlText w:val="%1.%2.%3.%4.%5.%6.%7.%8."/>
       <w:lvlJc w:val="left"/>
       <w:pPr>
-        <w:ind w:left="5760" w:hanging="360"/>
+        <w:ind w:left="3744" w:hanging="1224"/>
       </w:pPr>
       <w:rPr>
-        <w:rFonts w:ascii="Courier New" w:hAnsi="Courier New" w:cs="Courier New" w:hint="default"/>
+        <w:rFonts w:hint="default"/>
       </w:rPr>
     </w:lvl>
-    <w:lvl w:ilvl="8" w:tplc="04090005" w:tentative="1">
+    <w:lvl w:ilvl="8">
       <w:start w:val="1"/>
-      <w:numFmt w:val="bullet"/>
-      <w:lvlText w:val=""/>
+      <w:numFmt w:val="decimal"/>
+      <w:lvlText w:val="%1.%2.%3.%4.%5.%6.%7.%8.%9."/>
       <w:lvlJc w:val="left"/>
       <w:pPr>
-        <w:ind w:left="6480" w:hanging="360"/>
+        <w:ind w:left="4320" w:hanging="1440"/>
       </w:pPr>
       <w:rPr>
-        <w:rFonts w:ascii="Wingdings" w:hAnsi="Wingdings" w:hint="default"/>
+        <w:rFonts w:hint="default"/>
       </w:rPr>
     </w:lvl>
   </w:abstractNum>
@@ -12114,90 +15620,90 @@
   </w:abstractNum>
   <w:abstractNum w:abstractNumId="10" w15:restartNumberingAfterBreak="0">
     <w:nsid w:val="6EA74DEF"/>
-    <w:multiLevelType w:val="hybridMultilevel"/>
-    <w:tmpl w:val="3E105E30"/>
-    <w:lvl w:ilvl="0" w:tplc="0409000F">
+    <w:multiLevelType w:val="multilevel"/>
+    <w:tmpl w:val="0409001F"/>
+    <w:lvl w:ilvl="0">
       <w:start w:val="1"/>
       <w:numFmt w:val="decimal"/>
       <w:lvlText w:val="%1."/>
       <w:lvlJc w:val="left"/>
       <w:pPr>
-        <w:ind w:left="720" w:hanging="360"/>
+        <w:ind w:left="360" w:hanging="360"/>
       </w:pPr>
       <w:rPr>
         <w:rFonts w:hint="default"/>
       </w:rPr>
     </w:lvl>
-    <w:lvl w:ilvl="1" w:tplc="04090019" w:tentative="1">
-      <w:start w:val="1"/>
-      <w:numFmt w:val="lowerLetter"/>
-      <w:lvlText w:val="%2."/>
-      <w:lvlJc w:val="left"/>
-      <w:pPr>
-        <w:ind w:left="1440" w:hanging="360"/>
-      </w:pPr>
-    </w:lvl>
-    <w:lvl w:ilvl="2" w:tplc="0409001B" w:tentative="1">
-      <w:start w:val="1"/>
-      <w:numFmt w:val="lowerRoman"/>
-      <w:lvlText w:val="%3."/>
-      <w:lvlJc w:val="right"/>
-      <w:pPr>
-        <w:ind w:left="2160" w:hanging="180"/>
-      </w:pPr>
-    </w:lvl>
-    <w:lvl w:ilvl="3" w:tplc="0409000F" w:tentative="1">
+    <w:lvl w:ilvl="1">
       <w:start w:val="1"/>
       <w:numFmt w:val="decimal"/>
-      <w:lvlText w:val="%4."/>
+      <w:lvlText w:val="%1.%2."/>
       <w:lvlJc w:val="left"/>
       <w:pPr>
-        <w:ind w:left="2880" w:hanging="360"/>
+        <w:ind w:left="792" w:hanging="432"/>
       </w:pPr>
     </w:lvl>
-    <w:lvl w:ilvl="4" w:tplc="04090019" w:tentative="1">
-      <w:start w:val="1"/>
-      <w:numFmt w:val="lowerLetter"/>
-      <w:lvlText w:val="%5."/>
-      <w:lvlJc w:val="left"/>
-      <w:pPr>
-        <w:ind w:left="3600" w:hanging="360"/>
-      </w:pPr>
-    </w:lvl>
-    <w:lvl w:ilvl="5" w:tplc="0409001B" w:tentative="1">
-      <w:start w:val="1"/>
-      <w:numFmt w:val="lowerRoman"/>
-      <w:lvlText w:val="%6."/>
-      <w:lvlJc w:val="right"/>
-      <w:pPr>
-        <w:ind w:left="4320" w:hanging="180"/>
-      </w:pPr>
-    </w:lvl>
-    <w:lvl w:ilvl="6" w:tplc="0409000F" w:tentative="1">
+    <w:lvl w:ilvl="2">
       <w:start w:val="1"/>
       <w:numFmt w:val="decimal"/>
-      <w:lvlText w:val="%7."/>
+      <w:lvlText w:val="%1.%2.%3."/>
       <w:lvlJc w:val="left"/>
       <w:pPr>
-        <w:ind w:left="5040" w:hanging="360"/>
+        <w:ind w:left="1224" w:hanging="504"/>
       </w:pPr>
     </w:lvl>
-    <w:lvl w:ilvl="7" w:tplc="04090019" w:tentative="1">
+    <w:lvl w:ilvl="3">
       <w:start w:val="1"/>
-      <w:numFmt w:val="lowerLetter"/>
-      <w:lvlText w:val="%8."/>
+      <w:numFmt w:val="decimal"/>
+      <w:lvlText w:val="%1.%2.%3.%4."/>
       <w:lvlJc w:val="left"/>
       <w:pPr>
-        <w:ind w:left="5760" w:hanging="360"/>
+        <w:ind w:left="1728" w:hanging="648"/>
       </w:pPr>
     </w:lvl>
-    <w:lvl w:ilvl="8" w:tplc="0409001B" w:tentative="1">
+    <w:lvl w:ilvl="4">
       <w:start w:val="1"/>
-      <w:numFmt w:val="lowerRoman"/>
-      <w:lvlText w:val="%9."/>
-      <w:lvlJc w:val="right"/>
-      <w:pPr>
-        <w:ind w:left="6480" w:hanging="180"/>
+      <w:numFmt w:val="decimal"/>
+      <w:lvlText w:val="%1.%2.%3.%4.%5."/>
+      <w:lvlJc w:val="left"/>
+      <w:pPr>
+        <w:ind w:left="2232" w:hanging="792"/>
+      </w:pPr>
+    </w:lvl>
+    <w:lvl w:ilvl="5">
+      <w:start w:val="1"/>
+      <w:numFmt w:val="decimal"/>
+      <w:lvlText w:val="%1.%2.%3.%4.%5.%6."/>
+      <w:lvlJc w:val="left"/>
+      <w:pPr>
+        <w:ind w:left="2736" w:hanging="936"/>
+      </w:pPr>
+    </w:lvl>
+    <w:lvl w:ilvl="6">
+      <w:start w:val="1"/>
+      <w:numFmt w:val="decimal"/>
+      <w:lvlText w:val="%1.%2.%3.%4.%5.%6.%7."/>
+      <w:lvlJc w:val="left"/>
+      <w:pPr>
+        <w:ind w:left="3240" w:hanging="1080"/>
+      </w:pPr>
+    </w:lvl>
+    <w:lvl w:ilvl="7">
+      <w:start w:val="1"/>
+      <w:numFmt w:val="decimal"/>
+      <w:lvlText w:val="%1.%2.%3.%4.%5.%6.%7.%8."/>
+      <w:lvlJc w:val="left"/>
+      <w:pPr>
+        <w:ind w:left="3744" w:hanging="1224"/>
+      </w:pPr>
+    </w:lvl>
+    <w:lvl w:ilvl="8">
+      <w:start w:val="1"/>
+      <w:numFmt w:val="decimal"/>
+      <w:lvlText w:val="%1.%2.%3.%4.%5.%6.%7.%8.%9."/>
+      <w:lvlJc w:val="left"/>
+      <w:pPr>
+        <w:ind w:left="4320" w:hanging="1440"/>
       </w:pPr>
     </w:lvl>
   </w:abstractNum>

</xml_diff>